<commit_message>
con port se, Ether, telnet, ssh
</commit_message>
<xml_diff>
--- a/52200281_52200291_N5.docx
+++ b/52200281_52200291_N5.docx
@@ -12835,35 +12835,35 @@
           <w:szCs w:val="26"/>
         </w:rPr>
       </w:pPr>
+    </w:p>
+    <w:p>
+      <w:pPr>
+        <w:pStyle w:val="Tiumccp1"/>
+        <w:jc w:val="center"/>
+        <w:rPr>
+          <w:sz w:val="26"/>
+          <w:szCs w:val="26"/>
+        </w:rPr>
+      </w:pPr>
       <w:r>
         <w:rPr>
           <w:noProof/>
-          <w:sz w:val="26"/>
-          <w:szCs w:val="26"/>
           <w:lang w:val="en-AU" w:eastAsia="en-AU"/>
         </w:rPr>
         <w:lastRenderedPageBreak/>
         <w:drawing>
-          <wp:anchor distT="0" distB="0" distL="114300" distR="114300" simplePos="0" relativeHeight="251663360" behindDoc="0" locked="0" layoutInCell="1" allowOverlap="1" wp14:anchorId="2F3B1D54" wp14:editId="556E7186">
+          <wp:anchor distT="0" distB="0" distL="114300" distR="114300" simplePos="0" relativeHeight="251698176" behindDoc="0" locked="0" layoutInCell="1" allowOverlap="1" wp14:anchorId="1E2630BC" wp14:editId="6C00E45D">
             <wp:simplePos x="0" y="0"/>
             <wp:positionH relativeFrom="page">
-              <wp:posOffset>1260475</wp:posOffset>
+              <wp:posOffset>1313815</wp:posOffset>
             </wp:positionH>
             <wp:positionV relativeFrom="paragraph">
-              <wp:posOffset>281940</wp:posOffset>
+              <wp:posOffset>134620</wp:posOffset>
             </wp:positionV>
-            <wp:extent cx="5791835" cy="5783580"/>
-            <wp:effectExtent l="0" t="0" r="0" b="7620"/>
-            <wp:wrapTight wrapText="bothSides">
-              <wp:wrapPolygon edited="0">
-                <wp:start x="0" y="0"/>
-                <wp:lineTo x="0" y="21557"/>
-                <wp:lineTo x="21527" y="21557"/>
-                <wp:lineTo x="21527" y="0"/>
-                <wp:lineTo x="0" y="0"/>
-              </wp:wrapPolygon>
-            </wp:wrapTight>
-            <wp:docPr id="62" name="Picture 62"/>
+            <wp:extent cx="5943600" cy="6042660"/>
+            <wp:effectExtent l="0" t="0" r="0" b="0"/>
+            <wp:wrapTopAndBottom/>
+            <wp:docPr id="40" name="Picture 40"/>
             <wp:cNvGraphicFramePr>
               <a:graphicFrameLocks xmlns:a="http://schemas.openxmlformats.org/drawingml/2006/main" noChangeAspect="1"/>
             </wp:cNvGraphicFramePr>
@@ -12883,7 +12883,7 @@
                   <pic:spPr>
                     <a:xfrm>
                       <a:off x="0" y="0"/>
-                      <a:ext cx="5791835" cy="5783580"/>
+                      <a:ext cx="5943600" cy="6042660"/>
                     </a:xfrm>
                     <a:prstGeom prst="rect">
                       <a:avLst/>
@@ -12909,44 +12909,61 @@
     <w:p>
       <w:pPr>
         <w:pStyle w:val="Tiumccp1"/>
-        <w:rPr>
-          <w:b w:val="0"/>
-          <w:bCs/>
-          <w:sz w:val="26"/>
-          <w:szCs w:val="26"/>
-        </w:rPr>
-      </w:pPr>
-      <w:r>
-        <w:rPr>
-          <w:b w:val="0"/>
-          <w:bCs/>
+        <w:jc w:val="center"/>
+        <w:rPr>
+          <w:sz w:val="26"/>
+          <w:szCs w:val="26"/>
+        </w:rPr>
+      </w:pPr>
+    </w:p>
+    <w:p>
+      <w:pPr>
+        <w:pStyle w:val="Tiumccp1"/>
+        <w:jc w:val="center"/>
+        <w:rPr>
+          <w:sz w:val="26"/>
+          <w:szCs w:val="26"/>
+        </w:rPr>
+      </w:pPr>
+    </w:p>
+    <w:p>
+      <w:pPr>
+        <w:pStyle w:val="Tiumccp1"/>
+        <w:jc w:val="center"/>
+        <w:rPr>
+          <w:sz w:val="26"/>
+          <w:szCs w:val="26"/>
+        </w:rPr>
+      </w:pPr>
+    </w:p>
+    <w:p>
+      <w:pPr>
+        <w:pStyle w:val="Tiumccp1"/>
+        <w:jc w:val="center"/>
+        <w:rPr>
+          <w:sz w:val="26"/>
+          <w:szCs w:val="26"/>
+        </w:rPr>
+      </w:pPr>
+      <w:r>
+        <w:rPr>
           <w:noProof/>
-          <w:sz w:val="26"/>
-          <w:szCs w:val="26"/>
           <w:lang w:val="en-AU" w:eastAsia="en-AU"/>
         </w:rPr>
         <w:lastRenderedPageBreak/>
         <w:drawing>
-          <wp:anchor distT="0" distB="0" distL="114300" distR="114300" simplePos="0" relativeHeight="251665408" behindDoc="0" locked="0" layoutInCell="1" allowOverlap="1" wp14:anchorId="5337F3B2" wp14:editId="2E109EBE">
+          <wp:anchor distT="0" distB="0" distL="114300" distR="114300" simplePos="0" relativeHeight="251700224" behindDoc="0" locked="0" layoutInCell="1" allowOverlap="1" wp14:anchorId="476D6507" wp14:editId="7D07D2B2">
             <wp:simplePos x="0" y="0"/>
             <wp:positionH relativeFrom="page">
-              <wp:posOffset>1260475</wp:posOffset>
+              <wp:posOffset>1371600</wp:posOffset>
             </wp:positionH>
             <wp:positionV relativeFrom="paragraph">
-              <wp:posOffset>285750</wp:posOffset>
+              <wp:posOffset>61595</wp:posOffset>
             </wp:positionV>
-            <wp:extent cx="5791835" cy="5917565"/>
-            <wp:effectExtent l="0" t="0" r="0" b="6985"/>
-            <wp:wrapTight wrapText="bothSides">
-              <wp:wrapPolygon edited="0">
-                <wp:start x="0" y="0"/>
-                <wp:lineTo x="0" y="21556"/>
-                <wp:lineTo x="21527" y="21556"/>
-                <wp:lineTo x="21527" y="0"/>
-                <wp:lineTo x="0" y="0"/>
-              </wp:wrapPolygon>
-            </wp:wrapTight>
-            <wp:docPr id="66" name="Picture 66"/>
+            <wp:extent cx="5943600" cy="6016625"/>
+            <wp:effectExtent l="0" t="0" r="0" b="3175"/>
+            <wp:wrapTopAndBottom/>
+            <wp:docPr id="41" name="Picture 41"/>
             <wp:cNvGraphicFramePr>
               <a:graphicFrameLocks xmlns:a="http://schemas.openxmlformats.org/drawingml/2006/main" noChangeAspect="1"/>
             </wp:cNvGraphicFramePr>
@@ -12966,7 +12983,7 @@
                   <pic:spPr>
                     <a:xfrm>
                       <a:off x="0" y="0"/>
-                      <a:ext cx="5791835" cy="5917565"/>
+                      <a:ext cx="5943600" cy="6016625"/>
                     </a:xfrm>
                     <a:prstGeom prst="rect">
                       <a:avLst/>
@@ -12982,6 +12999,16 @@
     <w:p>
       <w:pPr>
         <w:pStyle w:val="Tiumccp1"/>
+        <w:jc w:val="center"/>
+        <w:rPr>
+          <w:sz w:val="26"/>
+          <w:szCs w:val="26"/>
+        </w:rPr>
+      </w:pPr>
+    </w:p>
+    <w:p>
+      <w:pPr>
+        <w:pStyle w:val="Tiumccp1"/>
         <w:rPr>
           <w:b w:val="0"/>
           <w:bCs/>
@@ -13036,32 +13063,22 @@
       <w:r>
         <w:rPr>
           <w:noProof/>
-          <w:sz w:val="26"/>
-          <w:szCs w:val="26"/>
           <w:lang w:val="en-AU" w:eastAsia="en-AU"/>
         </w:rPr>
         <w:lastRenderedPageBreak/>
         <w:drawing>
-          <wp:anchor distT="0" distB="0" distL="114300" distR="114300" simplePos="0" relativeHeight="251667456" behindDoc="0" locked="0" layoutInCell="1" allowOverlap="1" wp14:anchorId="07A6E351" wp14:editId="69B096FA">
+          <wp:anchor distT="0" distB="0" distL="114300" distR="114300" simplePos="0" relativeHeight="251704320" behindDoc="0" locked="0" layoutInCell="1" allowOverlap="1" wp14:anchorId="6F841D0F" wp14:editId="26CF7321">
             <wp:simplePos x="0" y="0"/>
             <wp:positionH relativeFrom="page">
-              <wp:posOffset>1260475</wp:posOffset>
+              <wp:posOffset>1261745</wp:posOffset>
             </wp:positionH>
             <wp:positionV relativeFrom="paragraph">
-              <wp:posOffset>285750</wp:posOffset>
+              <wp:posOffset>282575</wp:posOffset>
             </wp:positionV>
-            <wp:extent cx="5791835" cy="5887085"/>
+            <wp:extent cx="5943600" cy="6021070"/>
             <wp:effectExtent l="0" t="0" r="0" b="0"/>
-            <wp:wrapTight wrapText="bothSides">
-              <wp:wrapPolygon edited="0">
-                <wp:start x="0" y="0"/>
-                <wp:lineTo x="0" y="21528"/>
-                <wp:lineTo x="21527" y="21528"/>
-                <wp:lineTo x="21527" y="0"/>
-                <wp:lineTo x="0" y="0"/>
-              </wp:wrapPolygon>
-            </wp:wrapTight>
-            <wp:docPr id="67" name="Picture 67"/>
+            <wp:wrapTopAndBottom/>
+            <wp:docPr id="46" name="Picture 46"/>
             <wp:cNvGraphicFramePr>
               <a:graphicFrameLocks xmlns:a="http://schemas.openxmlformats.org/drawingml/2006/main" noChangeAspect="1"/>
             </wp:cNvGraphicFramePr>
@@ -13081,7 +13098,7 @@
                   <pic:spPr>
                     <a:xfrm>
                       <a:off x="0" y="0"/>
-                      <a:ext cx="5791835" cy="5887085"/>
+                      <a:ext cx="5943600" cy="6021070"/>
                     </a:xfrm>
                     <a:prstGeom prst="rect">
                       <a:avLst/>
@@ -13111,35 +13128,67 @@
           <w:szCs w:val="26"/>
         </w:rPr>
       </w:pPr>
+    </w:p>
+    <w:p>
+      <w:pPr>
+        <w:pStyle w:val="Tiumccp1"/>
+        <w:rPr>
+          <w:sz w:val="26"/>
+          <w:szCs w:val="26"/>
+        </w:rPr>
+      </w:pPr>
+    </w:p>
+    <w:p>
+      <w:pPr>
+        <w:pStyle w:val="Tiumccp1"/>
+        <w:rPr>
+          <w:sz w:val="26"/>
+          <w:szCs w:val="26"/>
+        </w:rPr>
+      </w:pPr>
+    </w:p>
+    <w:p>
+      <w:pPr>
+        <w:pStyle w:val="Tiumccp1"/>
+        <w:rPr>
+          <w:sz w:val="26"/>
+          <w:szCs w:val="26"/>
+        </w:rPr>
+      </w:pPr>
+    </w:p>
+    <w:p>
+      <w:pPr>
+        <w:pStyle w:val="Tiumccp1"/>
+        <w:numPr>
+          <w:ilvl w:val="0"/>
+          <w:numId w:val="25"/>
+        </w:numPr>
+        <w:rPr>
+          <w:b w:val="0"/>
+          <w:bCs/>
+          <w:sz w:val="26"/>
+          <w:szCs w:val="26"/>
+        </w:rPr>
+      </w:pPr>
       <w:r>
         <w:rPr>
           <w:noProof/>
-          <w:sz w:val="26"/>
-          <w:szCs w:val="26"/>
           <w:lang w:val="en-AU" w:eastAsia="en-AU"/>
         </w:rPr>
         <w:lastRenderedPageBreak/>
         <w:drawing>
-          <wp:anchor distT="0" distB="0" distL="114300" distR="114300" simplePos="0" relativeHeight="251669504" behindDoc="0" locked="0" layoutInCell="1" allowOverlap="1" wp14:anchorId="35BF8DE9" wp14:editId="1B22C981">
+          <wp:anchor distT="0" distB="0" distL="114300" distR="114300" simplePos="0" relativeHeight="251702272" behindDoc="0" locked="0" layoutInCell="1" allowOverlap="1" wp14:anchorId="613F2729" wp14:editId="6E3D861A">
             <wp:simplePos x="0" y="0"/>
             <wp:positionH relativeFrom="page">
-              <wp:posOffset>1260475</wp:posOffset>
+              <wp:posOffset>1290320</wp:posOffset>
             </wp:positionH>
             <wp:positionV relativeFrom="paragraph">
-              <wp:posOffset>285750</wp:posOffset>
+              <wp:posOffset>318</wp:posOffset>
             </wp:positionV>
-            <wp:extent cx="5791835" cy="5892165"/>
-            <wp:effectExtent l="0" t="0" r="0" b="0"/>
-            <wp:wrapTight wrapText="bothSides">
-              <wp:wrapPolygon edited="0">
-                <wp:start x="0" y="0"/>
-                <wp:lineTo x="0" y="21509"/>
-                <wp:lineTo x="21527" y="21509"/>
-                <wp:lineTo x="21527" y="0"/>
-                <wp:lineTo x="0" y="0"/>
-              </wp:wrapPolygon>
-            </wp:wrapTight>
-            <wp:docPr id="68" name="Picture 68"/>
+            <wp:extent cx="5943600" cy="5999480"/>
+            <wp:effectExtent l="0" t="0" r="0" b="1270"/>
+            <wp:wrapTopAndBottom/>
+            <wp:docPr id="44" name="Picture 44"/>
             <wp:cNvGraphicFramePr>
               <a:graphicFrameLocks xmlns:a="http://schemas.openxmlformats.org/drawingml/2006/main" noChangeAspect="1"/>
             </wp:cNvGraphicFramePr>
@@ -13159,7 +13208,7 @@
                   <pic:spPr>
                     <a:xfrm>
                       <a:off x="0" y="0"/>
-                      <a:ext cx="5791835" cy="5892165"/>
+                      <a:ext cx="5943600" cy="5999480"/>
                     </a:xfrm>
                     <a:prstGeom prst="rect">
                       <a:avLst/>
@@ -13175,15 +13224,6 @@
     <w:p>
       <w:pPr>
         <w:pStyle w:val="Tiumccp1"/>
-        <w:rPr>
-          <w:sz w:val="26"/>
-          <w:szCs w:val="26"/>
-        </w:rPr>
-      </w:pPr>
-    </w:p>
-    <w:p>
-      <w:pPr>
-        <w:pStyle w:val="Tiumccp1"/>
         <w:numPr>
           <w:ilvl w:val="0"/>
           <w:numId w:val="25"/>
@@ -13224,35 +13264,52 @@
           <w:szCs w:val="26"/>
         </w:rPr>
       </w:pPr>
+    </w:p>
+    <w:p>
+      <w:pPr>
+        <w:pStyle w:val="Tiumccp1"/>
+        <w:rPr>
+          <w:sz w:val="26"/>
+          <w:szCs w:val="26"/>
+        </w:rPr>
+      </w:pPr>
+    </w:p>
+    <w:p>
+      <w:pPr>
+        <w:pStyle w:val="Tiumccp1"/>
+        <w:rPr>
+          <w:sz w:val="26"/>
+          <w:szCs w:val="26"/>
+        </w:rPr>
+      </w:pPr>
+    </w:p>
+    <w:p>
+      <w:pPr>
+        <w:pStyle w:val="Tiumccp1"/>
+        <w:rPr>
+          <w:sz w:val="26"/>
+          <w:szCs w:val="26"/>
+        </w:rPr>
+      </w:pPr>
       <w:r>
         <w:rPr>
           <w:noProof/>
-          <w:sz w:val="26"/>
-          <w:szCs w:val="26"/>
           <w:lang w:val="en-AU" w:eastAsia="en-AU"/>
         </w:rPr>
         <w:lastRenderedPageBreak/>
         <w:drawing>
-          <wp:anchor distT="0" distB="0" distL="114300" distR="114300" simplePos="0" relativeHeight="251671552" behindDoc="0" locked="0" layoutInCell="1" allowOverlap="1" wp14:anchorId="5B97556A" wp14:editId="3A62D700">
+          <wp:anchor distT="0" distB="0" distL="114300" distR="114300" simplePos="0" relativeHeight="251706368" behindDoc="0" locked="0" layoutInCell="1" allowOverlap="1" wp14:anchorId="1772CA1B" wp14:editId="5A398C66">
             <wp:simplePos x="0" y="0"/>
             <wp:positionH relativeFrom="page">
-              <wp:posOffset>1260475</wp:posOffset>
+              <wp:posOffset>1266825</wp:posOffset>
             </wp:positionH>
             <wp:positionV relativeFrom="paragraph">
-              <wp:posOffset>281305</wp:posOffset>
+              <wp:posOffset>1270</wp:posOffset>
             </wp:positionV>
-            <wp:extent cx="5791835" cy="5837555"/>
+            <wp:extent cx="5943600" cy="6008370"/>
             <wp:effectExtent l="0" t="0" r="0" b="0"/>
-            <wp:wrapTight wrapText="bothSides">
-              <wp:wrapPolygon edited="0">
-                <wp:start x="0" y="0"/>
-                <wp:lineTo x="0" y="21499"/>
-                <wp:lineTo x="21527" y="21499"/>
-                <wp:lineTo x="21527" y="0"/>
-                <wp:lineTo x="0" y="0"/>
-              </wp:wrapPolygon>
-            </wp:wrapTight>
-            <wp:docPr id="69" name="Picture 69"/>
+            <wp:wrapTopAndBottom/>
+            <wp:docPr id="47" name="Picture 47"/>
             <wp:cNvGraphicFramePr>
               <a:graphicFrameLocks xmlns:a="http://schemas.openxmlformats.org/drawingml/2006/main" noChangeAspect="1"/>
             </wp:cNvGraphicFramePr>
@@ -13272,7 +13329,7 @@
                   <pic:spPr>
                     <a:xfrm>
                       <a:off x="0" y="0"/>
-                      <a:ext cx="5791835" cy="5837555"/>
+                      <a:ext cx="5943600" cy="6008370"/>
                     </a:xfrm>
                     <a:prstGeom prst="rect">
                       <a:avLst/>
@@ -13302,35 +13359,61 @@
           <w:szCs w:val="26"/>
         </w:rPr>
       </w:pPr>
+    </w:p>
+    <w:p>
+      <w:pPr>
+        <w:pStyle w:val="Tiumccp1"/>
+        <w:rPr>
+          <w:sz w:val="26"/>
+          <w:szCs w:val="26"/>
+        </w:rPr>
+      </w:pPr>
+    </w:p>
+    <w:p>
+      <w:pPr>
+        <w:pStyle w:val="Tiumccp1"/>
+        <w:rPr>
+          <w:sz w:val="26"/>
+          <w:szCs w:val="26"/>
+        </w:rPr>
+      </w:pPr>
+    </w:p>
+    <w:p>
+      <w:pPr>
+        <w:pStyle w:val="Tiumccp1"/>
+        <w:rPr>
+          <w:sz w:val="26"/>
+          <w:szCs w:val="26"/>
+        </w:rPr>
+      </w:pPr>
+    </w:p>
+    <w:p>
+      <w:pPr>
+        <w:pStyle w:val="Tiumccp1"/>
+        <w:rPr>
+          <w:sz w:val="26"/>
+          <w:szCs w:val="26"/>
+        </w:rPr>
+      </w:pPr>
       <w:r>
         <w:rPr>
           <w:noProof/>
-          <w:sz w:val="26"/>
-          <w:szCs w:val="26"/>
           <w:lang w:val="en-AU" w:eastAsia="en-AU"/>
         </w:rPr>
         <w:lastRenderedPageBreak/>
         <w:drawing>
-          <wp:anchor distT="0" distB="0" distL="114300" distR="114300" simplePos="0" relativeHeight="251673600" behindDoc="0" locked="0" layoutInCell="1" allowOverlap="1" wp14:anchorId="72820B9D" wp14:editId="64C70EA8">
+          <wp:anchor distT="0" distB="0" distL="114300" distR="114300" simplePos="0" relativeHeight="251708416" behindDoc="0" locked="0" layoutInCell="1" allowOverlap="1" wp14:anchorId="7064E8EC" wp14:editId="7D787FB6">
             <wp:simplePos x="0" y="0"/>
             <wp:positionH relativeFrom="page">
-              <wp:posOffset>1260475</wp:posOffset>
+              <wp:posOffset>1266190</wp:posOffset>
             </wp:positionH>
             <wp:positionV relativeFrom="paragraph">
-              <wp:posOffset>285750</wp:posOffset>
+              <wp:posOffset>0</wp:posOffset>
             </wp:positionV>
-            <wp:extent cx="5791835" cy="5875020"/>
-            <wp:effectExtent l="0" t="0" r="0" b="0"/>
-            <wp:wrapTight wrapText="bothSides">
-              <wp:wrapPolygon edited="0">
-                <wp:start x="0" y="0"/>
-                <wp:lineTo x="0" y="21502"/>
-                <wp:lineTo x="21527" y="21502"/>
-                <wp:lineTo x="21527" y="0"/>
-                <wp:lineTo x="0" y="0"/>
-              </wp:wrapPolygon>
-            </wp:wrapTight>
-            <wp:docPr id="70" name="Picture 70"/>
+            <wp:extent cx="5943600" cy="6012815"/>
+            <wp:effectExtent l="0" t="0" r="0" b="6985"/>
+            <wp:wrapTopAndBottom/>
+            <wp:docPr id="48" name="Picture 48"/>
             <wp:cNvGraphicFramePr>
               <a:graphicFrameLocks xmlns:a="http://schemas.openxmlformats.org/drawingml/2006/main" noChangeAspect="1"/>
             </wp:cNvGraphicFramePr>
@@ -13350,7 +13433,7 @@
                   <pic:spPr>
                     <a:xfrm>
                       <a:off x="0" y="0"/>
-                      <a:ext cx="5791835" cy="5875020"/>
+                      <a:ext cx="5943600" cy="6012815"/>
                     </a:xfrm>
                     <a:prstGeom prst="rect">
                       <a:avLst/>
@@ -13366,15 +13449,6 @@
     <w:p>
       <w:pPr>
         <w:pStyle w:val="Tiumccp1"/>
-        <w:rPr>
-          <w:sz w:val="26"/>
-          <w:szCs w:val="26"/>
-        </w:rPr>
-      </w:pPr>
-    </w:p>
-    <w:p>
-      <w:pPr>
-        <w:pStyle w:val="Tiumccp1"/>
         <w:outlineLvl w:val="1"/>
         <w:rPr>
           <w:sz w:val="26"/>
@@ -13407,19 +13481,46 @@
           <w:szCs w:val="26"/>
         </w:rPr>
       </w:pPr>
+    </w:p>
+    <w:p>
+      <w:pPr>
+        <w:pStyle w:val="Tiumccp1"/>
+        <w:jc w:val="center"/>
+      </w:pPr>
+    </w:p>
+    <w:p>
+      <w:pPr>
+        <w:pStyle w:val="Tiumccp1"/>
+      </w:pPr>
+    </w:p>
+    <w:p>
+      <w:pPr>
+        <w:pStyle w:val="Tiumccp1"/>
+      </w:pPr>
+    </w:p>
+    <w:p>
+      <w:pPr>
+        <w:pStyle w:val="Tiumccp1"/>
+      </w:pPr>
       <w:r>
         <w:rPr>
           <w:noProof/>
-          <w:sz w:val="26"/>
-          <w:szCs w:val="26"/>
           <w:lang w:val="en-AU" w:eastAsia="en-AU"/>
         </w:rPr>
         <w:lastRenderedPageBreak/>
         <w:drawing>
-          <wp:inline distT="0" distB="0" distL="0" distR="0" wp14:anchorId="4E5D1781" wp14:editId="645B832F">
-            <wp:extent cx="5357324" cy="5715495"/>
+          <wp:anchor distT="0" distB="0" distL="114300" distR="114300" simplePos="0" relativeHeight="251710464" behindDoc="0" locked="0" layoutInCell="1" allowOverlap="1" wp14:anchorId="1787FD5D" wp14:editId="72B9D536">
+            <wp:simplePos x="0" y="0"/>
+            <wp:positionH relativeFrom="page">
+              <wp:posOffset>1304925</wp:posOffset>
+            </wp:positionH>
+            <wp:positionV relativeFrom="paragraph">
+              <wp:posOffset>0</wp:posOffset>
+            </wp:positionV>
+            <wp:extent cx="5943600" cy="6038850"/>
             <wp:effectExtent l="0" t="0" r="0" b="0"/>
-            <wp:docPr id="18" name="Picture 18" descr="Graphical user interface, application&#10;&#10;Description automatically generated"/>
+            <wp:wrapTopAndBottom/>
+            <wp:docPr id="49" name="Picture 49"/>
             <wp:cNvGraphicFramePr>
               <a:graphicFrameLocks xmlns:a="http://schemas.openxmlformats.org/drawingml/2006/main" noChangeAspect="1"/>
             </wp:cNvGraphicFramePr>
@@ -13427,7 +13528,7 @@
               <a:graphicData uri="http://schemas.openxmlformats.org/drawingml/2006/picture">
                 <pic:pic xmlns:pic="http://schemas.openxmlformats.org/drawingml/2006/picture">
                   <pic:nvPicPr>
-                    <pic:cNvPr id="18" name="Picture 18" descr="Graphical user interface, application&#10;&#10;Description automatically generated"/>
+                    <pic:cNvPr id="1" name=""/>
                     <pic:cNvPicPr/>
                   </pic:nvPicPr>
                   <pic:blipFill>
@@ -13439,7 +13540,7 @@
                   <pic:spPr>
                     <a:xfrm>
                       <a:off x="0" y="0"/>
-                      <a:ext cx="5357324" cy="5715495"/>
+                      <a:ext cx="5943600" cy="6038850"/>
                     </a:xfrm>
                     <a:prstGeom prst="rect">
                       <a:avLst/>
@@ -13448,14 +13549,33 @@
                 </pic:pic>
               </a:graphicData>
             </a:graphic>
-          </wp:inline>
+          </wp:anchor>
         </w:drawing>
       </w:r>
     </w:p>
     <w:p>
       <w:pPr>
         <w:pStyle w:val="Tiumccp1"/>
-        <w:jc w:val="center"/>
+      </w:pPr>
+    </w:p>
+    <w:p>
+      <w:pPr>
+        <w:pStyle w:val="Tiumccp1"/>
+      </w:pPr>
+    </w:p>
+    <w:p>
+      <w:pPr>
+        <w:pStyle w:val="Tiumccp1"/>
+      </w:pPr>
+    </w:p>
+    <w:p>
+      <w:pPr>
+        <w:pStyle w:val="Tiumccp1"/>
+      </w:pPr>
+    </w:p>
+    <w:p>
+      <w:pPr>
+        <w:pStyle w:val="Tiumccp1"/>
       </w:pPr>
       <w:r>
         <w:rPr>
@@ -13464,10 +13584,18 @@
         </w:rPr>
         <w:lastRenderedPageBreak/>
         <w:drawing>
-          <wp:inline distT="0" distB="0" distL="0" distR="0" wp14:anchorId="4CD6C118" wp14:editId="24872293">
-            <wp:extent cx="5791835" cy="4134485"/>
+          <wp:anchor distT="0" distB="0" distL="114300" distR="114300" simplePos="0" relativeHeight="251716608" behindDoc="0" locked="0" layoutInCell="1" allowOverlap="1" wp14:anchorId="7F276486" wp14:editId="2DB836E1">
+            <wp:simplePos x="0" y="0"/>
+            <wp:positionH relativeFrom="page">
+              <wp:posOffset>1241795</wp:posOffset>
+            </wp:positionH>
+            <wp:positionV relativeFrom="paragraph">
+              <wp:posOffset>332</wp:posOffset>
+            </wp:positionV>
+            <wp:extent cx="5943600" cy="6008370"/>
             <wp:effectExtent l="0" t="0" r="0" b="0"/>
-            <wp:docPr id="19" name="Picture 19" descr="Graphical user interface, application&#10;&#10;Description automatically generated"/>
+            <wp:wrapTopAndBottom/>
+            <wp:docPr id="52" name="Picture 52"/>
             <wp:cNvGraphicFramePr>
               <a:graphicFrameLocks xmlns:a="http://schemas.openxmlformats.org/drawingml/2006/main" noChangeAspect="1"/>
             </wp:cNvGraphicFramePr>
@@ -13475,7 +13603,7 @@
               <a:graphicData uri="http://schemas.openxmlformats.org/drawingml/2006/picture">
                 <pic:pic xmlns:pic="http://schemas.openxmlformats.org/drawingml/2006/picture">
                   <pic:nvPicPr>
-                    <pic:cNvPr id="19" name="Picture 19" descr="Graphical user interface, application&#10;&#10;Description automatically generated"/>
+                    <pic:cNvPr id="1" name=""/>
                     <pic:cNvPicPr/>
                   </pic:nvPicPr>
                   <pic:blipFill>
@@ -13487,7 +13615,7 @@
                   <pic:spPr>
                     <a:xfrm>
                       <a:off x="0" y="0"/>
-                      <a:ext cx="5791835" cy="4134485"/>
+                      <a:ext cx="5943600" cy="6008370"/>
                     </a:xfrm>
                     <a:prstGeom prst="rect">
                       <a:avLst/>
@@ -13496,45 +13624,35 @@
                 </pic:pic>
               </a:graphicData>
             </a:graphic>
-          </wp:inline>
+          </wp:anchor>
         </w:drawing>
       </w:r>
-    </w:p>
-    <w:p>
-      <w:pPr>
-        <w:pStyle w:val="Tiumccp1"/>
-      </w:pPr>
-    </w:p>
-    <w:p>
-      <w:pPr>
-        <w:pStyle w:val="Tiumccp1"/>
-        <w:outlineLvl w:val="1"/>
-      </w:pPr>
-      <w:bookmarkStart w:id="34" w:name="_Toc132875306"/>
-      <w:r>
-        <w:t>4.2.3</w:t>
-      </w:r>
-      <w:r>
-        <w:t xml:space="preserve"> Web server và dịch vụ web</w:t>
-      </w:r>
-      <w:bookmarkEnd w:id="34"/>
-    </w:p>
-    <w:p>
-      <w:pPr>
-        <w:pStyle w:val="Tiumccp1"/>
-        <w:jc w:val="center"/>
-      </w:pPr>
       <w:r>
         <w:rPr>
           <w:noProof/>
           <w:lang w:val="en-AU" w:eastAsia="en-AU"/>
         </w:rPr>
-        <w:lastRenderedPageBreak/>
         <w:drawing>
-          <wp:inline distT="0" distB="0" distL="0" distR="0" wp14:anchorId="2CB284D9" wp14:editId="579F4E06">
-            <wp:extent cx="5319221" cy="5784081"/>
-            <wp:effectExtent l="0" t="0" r="0" b="7620"/>
-            <wp:docPr id="20" name="Picture 20" descr="Graphical user interface, application&#10;&#10;Description automatically generated"/>
+          <wp:anchor distT="0" distB="0" distL="114300" distR="114300" simplePos="0" relativeHeight="251714560" behindDoc="0" locked="0" layoutInCell="1" allowOverlap="1" wp14:anchorId="355878B9" wp14:editId="2F2FE408">
+            <wp:simplePos x="0" y="0"/>
+            <wp:positionH relativeFrom="page">
+              <wp:posOffset>1317625</wp:posOffset>
+            </wp:positionH>
+            <wp:positionV relativeFrom="page">
+              <wp:posOffset>10631805</wp:posOffset>
+            </wp:positionV>
+            <wp:extent cx="5943600" cy="6034405"/>
+            <wp:effectExtent l="0" t="0" r="0" b="4445"/>
+            <wp:wrapTight wrapText="bothSides">
+              <wp:wrapPolygon edited="0">
+                <wp:start x="0" y="0"/>
+                <wp:lineTo x="0" y="21548"/>
+                <wp:lineTo x="21531" y="21548"/>
+                <wp:lineTo x="21531" y="0"/>
+                <wp:lineTo x="0" y="0"/>
+              </wp:wrapPolygon>
+            </wp:wrapTight>
+            <wp:docPr id="51" name="Picture 51"/>
             <wp:cNvGraphicFramePr>
               <a:graphicFrameLocks xmlns:a="http://schemas.openxmlformats.org/drawingml/2006/main" noChangeAspect="1"/>
             </wp:cNvGraphicFramePr>
@@ -13542,7 +13660,7 @@
               <a:graphicData uri="http://schemas.openxmlformats.org/drawingml/2006/picture">
                 <pic:pic xmlns:pic="http://schemas.openxmlformats.org/drawingml/2006/picture">
                   <pic:nvPicPr>
-                    <pic:cNvPr id="20" name="Picture 20" descr="Graphical user interface, application&#10;&#10;Description automatically generated"/>
+                    <pic:cNvPr id="1" name=""/>
                     <pic:cNvPicPr/>
                   </pic:nvPicPr>
                   <pic:blipFill>
@@ -13554,7 +13672,7 @@
                   <pic:spPr>
                     <a:xfrm>
                       <a:off x="0" y="0"/>
-                      <a:ext cx="5319221" cy="5784081"/>
+                      <a:ext cx="5943600" cy="6034405"/>
                     </a:xfrm>
                     <a:prstGeom prst="rect">
                       <a:avLst/>
@@ -13563,9 +13681,41 @@
                 </pic:pic>
               </a:graphicData>
             </a:graphic>
-          </wp:inline>
+          </wp:anchor>
         </w:drawing>
       </w:r>
+    </w:p>
+    <w:p>
+      <w:pPr>
+        <w:pStyle w:val="Tiumccp1"/>
+        <w:outlineLvl w:val="1"/>
+      </w:pPr>
+      <w:bookmarkStart w:id="34" w:name="_Toc132875306"/>
+      <w:r>
+        <w:t>4.2.3</w:t>
+      </w:r>
+      <w:r>
+        <w:t xml:space="preserve"> Web server và dịch vụ web</w:t>
+      </w:r>
+      <w:bookmarkEnd w:id="34"/>
+    </w:p>
+    <w:p>
+      <w:pPr>
+        <w:pStyle w:val="Tiumccp1"/>
+        <w:jc w:val="center"/>
+      </w:pPr>
+    </w:p>
+    <w:p>
+      <w:pPr>
+        <w:pStyle w:val="Tiumccp1"/>
+        <w:jc w:val="center"/>
+      </w:pPr>
+    </w:p>
+    <w:p>
+      <w:pPr>
+        <w:pStyle w:val="Tiumccp1"/>
+        <w:jc w:val="center"/>
+      </w:pPr>
     </w:p>
     <w:p>
       <w:pPr>
@@ -13579,10 +13729,26 @@
         </w:rPr>
         <w:lastRenderedPageBreak/>
         <w:drawing>
-          <wp:inline distT="0" distB="0" distL="0" distR="0" wp14:anchorId="46D5307F" wp14:editId="5678B527">
-            <wp:extent cx="5791835" cy="4526280"/>
-            <wp:effectExtent l="0" t="0" r="0" b="7620"/>
-            <wp:docPr id="21" name="Picture 21" descr="Graphical user interface, text, application&#10;&#10;Description automatically generated"/>
+          <wp:anchor distT="0" distB="0" distL="114300" distR="114300" simplePos="0" relativeHeight="251718656" behindDoc="0" locked="0" layoutInCell="1" allowOverlap="1" wp14:anchorId="2CE4E6BB" wp14:editId="548539CC">
+            <wp:simplePos x="0" y="0"/>
+            <wp:positionH relativeFrom="page">
+              <wp:posOffset>987520</wp:posOffset>
+            </wp:positionH>
+            <wp:positionV relativeFrom="paragraph">
+              <wp:posOffset>-398</wp:posOffset>
+            </wp:positionV>
+            <wp:extent cx="5943600" cy="6034405"/>
+            <wp:effectExtent l="0" t="0" r="0" b="4445"/>
+            <wp:wrapTight wrapText="bothSides">
+              <wp:wrapPolygon edited="0">
+                <wp:start x="0" y="0"/>
+                <wp:lineTo x="0" y="21548"/>
+                <wp:lineTo x="21531" y="21548"/>
+                <wp:lineTo x="21531" y="0"/>
+                <wp:lineTo x="0" y="0"/>
+              </wp:wrapPolygon>
+            </wp:wrapTight>
+            <wp:docPr id="64" name="Picture 64"/>
             <wp:cNvGraphicFramePr>
               <a:graphicFrameLocks xmlns:a="http://schemas.openxmlformats.org/drawingml/2006/main" noChangeAspect="1"/>
             </wp:cNvGraphicFramePr>
@@ -13590,7 +13756,87 @@
               <a:graphicData uri="http://schemas.openxmlformats.org/drawingml/2006/picture">
                 <pic:pic xmlns:pic="http://schemas.openxmlformats.org/drawingml/2006/picture">
                   <pic:nvPicPr>
-                    <pic:cNvPr id="21" name="Picture 21" descr="Graphical user interface, text, application&#10;&#10;Description automatically generated"/>
+                    <pic:cNvPr id="1" name=""/>
+                    <pic:cNvPicPr/>
+                  </pic:nvPicPr>
+                  <pic:blipFill>
+                    <a:blip r:embed="rId27"/>
+                    <a:stretch>
+                      <a:fillRect/>
+                    </a:stretch>
+                  </pic:blipFill>
+                  <pic:spPr>
+                    <a:xfrm>
+                      <a:off x="0" y="0"/>
+                      <a:ext cx="5943600" cy="6034405"/>
+                    </a:xfrm>
+                    <a:prstGeom prst="rect">
+                      <a:avLst/>
+                    </a:prstGeom>
+                  </pic:spPr>
+                </pic:pic>
+              </a:graphicData>
+            </a:graphic>
+          </wp:anchor>
+        </w:drawing>
+      </w:r>
+    </w:p>
+    <w:p>
+      <w:pPr>
+        <w:pStyle w:val="Tiumccp1"/>
+        <w:jc w:val="center"/>
+      </w:pPr>
+    </w:p>
+    <w:p>
+      <w:pPr>
+        <w:pStyle w:val="Tiumccp1"/>
+        <w:jc w:val="center"/>
+      </w:pPr>
+    </w:p>
+    <w:p>
+      <w:pPr>
+        <w:pStyle w:val="Tiumccp1"/>
+        <w:jc w:val="center"/>
+      </w:pPr>
+    </w:p>
+    <w:p>
+      <w:pPr>
+        <w:pStyle w:val="Tiumccp1"/>
+        <w:jc w:val="center"/>
+      </w:pPr>
+    </w:p>
+    <w:p>
+      <w:pPr>
+        <w:pStyle w:val="Tiumccp1"/>
+        <w:jc w:val="center"/>
+      </w:pPr>
+      <w:r>
+        <w:rPr>
+          <w:noProof/>
+          <w:lang w:val="en-AU" w:eastAsia="en-AU"/>
+        </w:rPr>
+        <w:lastRenderedPageBreak/>
+        <w:drawing>
+          <wp:anchor distT="0" distB="0" distL="114300" distR="114300" simplePos="0" relativeHeight="251720704" behindDoc="0" locked="0" layoutInCell="1" allowOverlap="1" wp14:anchorId="06C6462C" wp14:editId="6C71C35C">
+            <wp:simplePos x="0" y="0"/>
+            <wp:positionH relativeFrom="page">
+              <wp:posOffset>1258570</wp:posOffset>
+            </wp:positionH>
+            <wp:positionV relativeFrom="paragraph">
+              <wp:posOffset>306705</wp:posOffset>
+            </wp:positionV>
+            <wp:extent cx="5943600" cy="6025515"/>
+            <wp:effectExtent l="0" t="0" r="0" b="0"/>
+            <wp:wrapTopAndBottom/>
+            <wp:docPr id="65" name="Picture 65"/>
+            <wp:cNvGraphicFramePr>
+              <a:graphicFrameLocks xmlns:a="http://schemas.openxmlformats.org/drawingml/2006/main" noChangeAspect="1"/>
+            </wp:cNvGraphicFramePr>
+            <a:graphic xmlns:a="http://schemas.openxmlformats.org/drawingml/2006/main">
+              <a:graphicData uri="http://schemas.openxmlformats.org/drawingml/2006/picture">
+                <pic:pic xmlns:pic="http://schemas.openxmlformats.org/drawingml/2006/picture">
+                  <pic:nvPicPr>
+                    <pic:cNvPr id="1" name=""/>
                     <pic:cNvPicPr/>
                   </pic:nvPicPr>
                   <pic:blipFill>
@@ -13602,7 +13848,7 @@
                   <pic:spPr>
                     <a:xfrm>
                       <a:off x="0" y="0"/>
-                      <a:ext cx="5791835" cy="4526280"/>
+                      <a:ext cx="5943600" cy="6025515"/>
                     </a:xfrm>
                     <a:prstGeom prst="rect">
                       <a:avLst/>
@@ -13611,9 +13857,33 @@
                 </pic:pic>
               </a:graphicData>
             </a:graphic>
-          </wp:inline>
+          </wp:anchor>
         </w:drawing>
       </w:r>
+    </w:p>
+    <w:p>
+      <w:pPr>
+        <w:pStyle w:val="Tiumccp1"/>
+        <w:jc w:val="center"/>
+      </w:pPr>
+    </w:p>
+    <w:p>
+      <w:pPr>
+        <w:pStyle w:val="Tiumccp1"/>
+        <w:jc w:val="center"/>
+      </w:pPr>
+    </w:p>
+    <w:p>
+      <w:pPr>
+        <w:pStyle w:val="Tiumccp1"/>
+        <w:jc w:val="center"/>
+      </w:pPr>
+    </w:p>
+    <w:p>
+      <w:pPr>
+        <w:pStyle w:val="Tiumccp1"/>
+        <w:jc w:val="center"/>
+      </w:pPr>
     </w:p>
     <w:p>
       <w:pPr>
@@ -13627,10 +13897,18 @@
         </w:rPr>
         <w:lastRenderedPageBreak/>
         <w:drawing>
-          <wp:inline distT="0" distB="0" distL="0" distR="0" wp14:anchorId="7AD5D9B6" wp14:editId="790E1D0A">
-            <wp:extent cx="5334462" cy="5685013"/>
+          <wp:anchor distT="0" distB="0" distL="114300" distR="114300" simplePos="0" relativeHeight="251722752" behindDoc="0" locked="0" layoutInCell="1" allowOverlap="1" wp14:anchorId="5E1262A6" wp14:editId="76910C16">
+            <wp:simplePos x="0" y="0"/>
+            <wp:positionH relativeFrom="page">
+              <wp:posOffset>1074502</wp:posOffset>
+            </wp:positionH>
+            <wp:positionV relativeFrom="paragraph">
+              <wp:posOffset>205765</wp:posOffset>
+            </wp:positionV>
+            <wp:extent cx="5943600" cy="5990590"/>
             <wp:effectExtent l="0" t="0" r="0" b="0"/>
-            <wp:docPr id="22" name="Picture 22" descr="Graphical user interface, text, application, email&#10;&#10;Description automatically generated"/>
+            <wp:wrapTopAndBottom/>
+            <wp:docPr id="71" name="Picture 71"/>
             <wp:cNvGraphicFramePr>
               <a:graphicFrameLocks xmlns:a="http://schemas.openxmlformats.org/drawingml/2006/main" noChangeAspect="1"/>
             </wp:cNvGraphicFramePr>
@@ -13638,7 +13916,7 @@
               <a:graphicData uri="http://schemas.openxmlformats.org/drawingml/2006/picture">
                 <pic:pic xmlns:pic="http://schemas.openxmlformats.org/drawingml/2006/picture">
                   <pic:nvPicPr>
-                    <pic:cNvPr id="22" name="Picture 22" descr="Graphical user interface, text, application, email&#10;&#10;Description automatically generated"/>
+                    <pic:cNvPr id="1" name=""/>
                     <pic:cNvPicPr/>
                   </pic:nvPicPr>
                   <pic:blipFill>
@@ -13650,7 +13928,7 @@
                   <pic:spPr>
                     <a:xfrm>
                       <a:off x="0" y="0"/>
-                      <a:ext cx="5334462" cy="5685013"/>
+                      <a:ext cx="5943600" cy="5990590"/>
                     </a:xfrm>
                     <a:prstGeom prst="rect">
                       <a:avLst/>
@@ -13659,28 +13937,39 @@
                 </pic:pic>
               </a:graphicData>
             </a:graphic>
-          </wp:inline>
+          </wp:anchor>
         </w:drawing>
       </w:r>
     </w:p>
     <w:p>
       <w:pPr>
         <w:pStyle w:val="Tiumccp1"/>
-      </w:pPr>
-    </w:p>
-    <w:p>
-      <w:pPr>
-        <w:pStyle w:val="Tiumccp1"/>
-        <w:outlineLvl w:val="1"/>
-      </w:pPr>
-      <w:bookmarkStart w:id="35" w:name="_Toc132875307"/>
-      <w:r>
-        <w:t>4.2.4</w:t>
-      </w:r>
-      <w:r>
-        <w:t xml:space="preserve"> FTP Server</w:t>
-      </w:r>
-      <w:bookmarkEnd w:id="35"/>
+        <w:jc w:val="center"/>
+      </w:pPr>
+    </w:p>
+    <w:p>
+      <w:pPr>
+        <w:pStyle w:val="Tiumccp1"/>
+        <w:jc w:val="center"/>
+      </w:pPr>
+    </w:p>
+    <w:p>
+      <w:pPr>
+        <w:pStyle w:val="Tiumccp1"/>
+        <w:jc w:val="center"/>
+      </w:pPr>
+    </w:p>
+    <w:p>
+      <w:pPr>
+        <w:pStyle w:val="Tiumccp1"/>
+        <w:jc w:val="center"/>
+      </w:pPr>
+    </w:p>
+    <w:p>
+      <w:pPr>
+        <w:pStyle w:val="Tiumccp1"/>
+        <w:jc w:val="center"/>
+      </w:pPr>
     </w:p>
     <w:p>
       <w:pPr>
@@ -13694,10 +13983,18 @@
         </w:rPr>
         <w:lastRenderedPageBreak/>
         <w:drawing>
-          <wp:inline distT="0" distB="0" distL="0" distR="0" wp14:anchorId="1626BE00" wp14:editId="6753CB4E">
-            <wp:extent cx="5334462" cy="5669771"/>
-            <wp:effectExtent l="0" t="0" r="0" b="7620"/>
-            <wp:docPr id="23" name="Picture 23" descr="Graphical user interface, application&#10;&#10;Description automatically generated"/>
+          <wp:anchor distT="0" distB="0" distL="114300" distR="114300" simplePos="0" relativeHeight="251724800" behindDoc="0" locked="0" layoutInCell="1" allowOverlap="1" wp14:anchorId="3AD18F82" wp14:editId="246DAC7F">
+            <wp:simplePos x="0" y="0"/>
+            <wp:positionH relativeFrom="page">
+              <wp:posOffset>1003300</wp:posOffset>
+            </wp:positionH>
+            <wp:positionV relativeFrom="paragraph">
+              <wp:posOffset>0</wp:posOffset>
+            </wp:positionV>
+            <wp:extent cx="5943600" cy="5995035"/>
+            <wp:effectExtent l="0" t="0" r="0" b="5715"/>
+            <wp:wrapTopAndBottom/>
+            <wp:docPr id="72" name="Picture 72"/>
             <wp:cNvGraphicFramePr>
               <a:graphicFrameLocks xmlns:a="http://schemas.openxmlformats.org/drawingml/2006/main" noChangeAspect="1"/>
             </wp:cNvGraphicFramePr>
@@ -13705,7 +14002,7 @@
               <a:graphicData uri="http://schemas.openxmlformats.org/drawingml/2006/picture">
                 <pic:pic xmlns:pic="http://schemas.openxmlformats.org/drawingml/2006/picture">
                   <pic:nvPicPr>
-                    <pic:cNvPr id="23" name="Picture 23" descr="Graphical user interface, application&#10;&#10;Description automatically generated"/>
+                    <pic:cNvPr id="1" name=""/>
                     <pic:cNvPicPr/>
                   </pic:nvPicPr>
                   <pic:blipFill>
@@ -13717,7 +14014,7 @@
                   <pic:spPr>
                     <a:xfrm>
                       <a:off x="0" y="0"/>
-                      <a:ext cx="5334462" cy="5669771"/>
+                      <a:ext cx="5943600" cy="5995035"/>
                     </a:xfrm>
                     <a:prstGeom prst="rect">
                       <a:avLst/>
@@ -13726,9 +14023,47 @@
                 </pic:pic>
               </a:graphicData>
             </a:graphic>
-          </wp:inline>
+          </wp:anchor>
         </w:drawing>
       </w:r>
+    </w:p>
+    <w:p>
+      <w:pPr>
+        <w:pStyle w:val="Tiumccp1"/>
+        <w:jc w:val="center"/>
+      </w:pPr>
+    </w:p>
+    <w:p>
+      <w:pPr>
+        <w:pStyle w:val="Tiumccp1"/>
+        <w:jc w:val="center"/>
+      </w:pPr>
+    </w:p>
+    <w:p>
+      <w:pPr>
+        <w:pStyle w:val="Tiumccp1"/>
+        <w:jc w:val="center"/>
+      </w:pPr>
+    </w:p>
+    <w:p>
+      <w:pPr>
+        <w:pStyle w:val="Tiumccp1"/>
+      </w:pPr>
+    </w:p>
+    <w:p>
+      <w:pPr>
+        <w:pStyle w:val="Tiumccp1"/>
+        <w:outlineLvl w:val="1"/>
+      </w:pPr>
+      <w:bookmarkStart w:id="35" w:name="_Toc132875307"/>
+      <w:r>
+        <w:lastRenderedPageBreak/>
+        <w:t>4.2.4</w:t>
+      </w:r>
+      <w:r>
+        <w:t xml:space="preserve"> FTP Server</w:t>
+      </w:r>
+      <w:bookmarkEnd w:id="35"/>
     </w:p>
     <w:p>
       <w:pPr>
@@ -13740,12 +14075,19 @@
           <w:noProof/>
           <w:lang w:val="en-AU" w:eastAsia="en-AU"/>
         </w:rPr>
-        <w:lastRenderedPageBreak/>
         <w:drawing>
-          <wp:inline distT="0" distB="0" distL="0" distR="0" wp14:anchorId="05A7A2D7" wp14:editId="465EBD14">
-            <wp:extent cx="5791835" cy="4336415"/>
-            <wp:effectExtent l="0" t="0" r="0" b="6985"/>
-            <wp:docPr id="24" name="Picture 24" descr="Graphical user interface, text, application&#10;&#10;Description automatically generated"/>
+          <wp:anchor distT="0" distB="0" distL="114300" distR="114300" simplePos="0" relativeHeight="251726848" behindDoc="0" locked="0" layoutInCell="1" allowOverlap="1" wp14:anchorId="30EC5F24" wp14:editId="0C2F6A06">
+            <wp:simplePos x="0" y="0"/>
+            <wp:positionH relativeFrom="page">
+              <wp:posOffset>1151890</wp:posOffset>
+            </wp:positionH>
+            <wp:positionV relativeFrom="paragraph">
+              <wp:posOffset>368300</wp:posOffset>
+            </wp:positionV>
+            <wp:extent cx="5943600" cy="5986780"/>
+            <wp:effectExtent l="0" t="0" r="0" b="0"/>
+            <wp:wrapTopAndBottom/>
+            <wp:docPr id="18" name="Picture 18"/>
             <wp:cNvGraphicFramePr>
               <a:graphicFrameLocks xmlns:a="http://schemas.openxmlformats.org/drawingml/2006/main" noChangeAspect="1"/>
             </wp:cNvGraphicFramePr>
@@ -13753,7 +14095,7 @@
               <a:graphicData uri="http://schemas.openxmlformats.org/drawingml/2006/picture">
                 <pic:pic xmlns:pic="http://schemas.openxmlformats.org/drawingml/2006/picture">
                   <pic:nvPicPr>
-                    <pic:cNvPr id="24" name="Picture 24" descr="Graphical user interface, text, application&#10;&#10;Description automatically generated"/>
+                    <pic:cNvPr id="1" name=""/>
                     <pic:cNvPicPr/>
                   </pic:nvPicPr>
                   <pic:blipFill>
@@ -13765,7 +14107,7 @@
                   <pic:spPr>
                     <a:xfrm>
                       <a:off x="0" y="0"/>
-                      <a:ext cx="5791835" cy="4336415"/>
+                      <a:ext cx="5943600" cy="5986780"/>
                     </a:xfrm>
                     <a:prstGeom prst="rect">
                       <a:avLst/>
@@ -13774,9 +14116,20 @@
                 </pic:pic>
               </a:graphicData>
             </a:graphic>
-          </wp:inline>
+          </wp:anchor>
         </w:drawing>
       </w:r>
+    </w:p>
+    <w:p>
+      <w:pPr>
+        <w:pStyle w:val="Tiumccp1"/>
+        <w:jc w:val="center"/>
+      </w:pPr>
+    </w:p>
+    <w:p>
+      <w:pPr>
+        <w:pStyle w:val="Tiumccp1"/>
+      </w:pPr>
     </w:p>
     <w:p>
       <w:pPr>
@@ -13795,10 +14148,18 @@
         </w:rPr>
         <w:lastRenderedPageBreak/>
         <w:drawing>
-          <wp:inline distT="0" distB="0" distL="0" distR="0" wp14:anchorId="69DDD491" wp14:editId="7E30BF2D">
-            <wp:extent cx="5349704" cy="5692633"/>
-            <wp:effectExtent l="0" t="0" r="3810" b="3810"/>
-            <wp:docPr id="25" name="Picture 25" descr="Graphical user interface, text, application&#10;&#10;Description automatically generated"/>
+          <wp:anchor distT="0" distB="0" distL="114300" distR="114300" simplePos="0" relativeHeight="251728896" behindDoc="0" locked="0" layoutInCell="1" allowOverlap="1" wp14:anchorId="69EFA89C" wp14:editId="10B39F6F">
+            <wp:simplePos x="0" y="0"/>
+            <wp:positionH relativeFrom="page">
+              <wp:posOffset>1193256</wp:posOffset>
+            </wp:positionH>
+            <wp:positionV relativeFrom="paragraph">
+              <wp:posOffset>412</wp:posOffset>
+            </wp:positionV>
+            <wp:extent cx="5943600" cy="6047105"/>
+            <wp:effectExtent l="0" t="0" r="0" b="0"/>
+            <wp:wrapTopAndBottom/>
+            <wp:docPr id="19" name="Picture 19"/>
             <wp:cNvGraphicFramePr>
               <a:graphicFrameLocks xmlns:a="http://schemas.openxmlformats.org/drawingml/2006/main" noChangeAspect="1"/>
             </wp:cNvGraphicFramePr>
@@ -13806,7 +14167,7 @@
               <a:graphicData uri="http://schemas.openxmlformats.org/drawingml/2006/picture">
                 <pic:pic xmlns:pic="http://schemas.openxmlformats.org/drawingml/2006/picture">
                   <pic:nvPicPr>
-                    <pic:cNvPr id="25" name="Picture 25" descr="Graphical user interface, text, application&#10;&#10;Description automatically generated"/>
+                    <pic:cNvPr id="1" name=""/>
                     <pic:cNvPicPr/>
                   </pic:nvPicPr>
                   <pic:blipFill>
@@ -13818,7 +14179,7 @@
                   <pic:spPr>
                     <a:xfrm>
                       <a:off x="0" y="0"/>
-                      <a:ext cx="5349704" cy="5692633"/>
+                      <a:ext cx="5943600" cy="6047105"/>
                     </a:xfrm>
                     <a:prstGeom prst="rect">
                       <a:avLst/>
@@ -13827,9 +14188,33 @@
                 </pic:pic>
               </a:graphicData>
             </a:graphic>
-          </wp:inline>
+          </wp:anchor>
         </w:drawing>
       </w:r>
+    </w:p>
+    <w:p>
+      <w:pPr>
+        <w:pStyle w:val="Tiumccp1"/>
+        <w:jc w:val="center"/>
+      </w:pPr>
+    </w:p>
+    <w:p>
+      <w:pPr>
+        <w:pStyle w:val="Tiumccp1"/>
+        <w:jc w:val="center"/>
+      </w:pPr>
+    </w:p>
+    <w:p>
+      <w:pPr>
+        <w:pStyle w:val="Tiumccp1"/>
+        <w:jc w:val="center"/>
+      </w:pPr>
+    </w:p>
+    <w:p>
+      <w:pPr>
+        <w:pStyle w:val="Tiumccp1"/>
+        <w:jc w:val="center"/>
+      </w:pPr>
     </w:p>
     <w:p>
       <w:pPr>
@@ -13843,10 +14228,18 @@
         </w:rPr>
         <w:lastRenderedPageBreak/>
         <w:drawing>
-          <wp:inline distT="0" distB="0" distL="0" distR="0" wp14:anchorId="2A70B443" wp14:editId="40C037FF">
-            <wp:extent cx="5303980" cy="5669771"/>
-            <wp:effectExtent l="0" t="0" r="0" b="7620"/>
-            <wp:docPr id="27" name="Picture 27" descr="Graphical user interface, application, email&#10;&#10;Description automatically generated"/>
+          <wp:anchor distT="0" distB="0" distL="114300" distR="114300" simplePos="0" relativeHeight="251730944" behindDoc="0" locked="0" layoutInCell="1" allowOverlap="1" wp14:anchorId="48298756" wp14:editId="1554C306">
+            <wp:simplePos x="0" y="0"/>
+            <wp:positionH relativeFrom="page">
+              <wp:posOffset>1080135</wp:posOffset>
+            </wp:positionH>
+            <wp:positionV relativeFrom="paragraph">
+              <wp:posOffset>0</wp:posOffset>
+            </wp:positionV>
+            <wp:extent cx="5943600" cy="5982335"/>
+            <wp:effectExtent l="0" t="0" r="0" b="0"/>
+            <wp:wrapTopAndBottom/>
+            <wp:docPr id="20" name="Picture 20"/>
             <wp:cNvGraphicFramePr>
               <a:graphicFrameLocks xmlns:a="http://schemas.openxmlformats.org/drawingml/2006/main" noChangeAspect="1"/>
             </wp:cNvGraphicFramePr>
@@ -13854,7 +14247,7 @@
               <a:graphicData uri="http://schemas.openxmlformats.org/drawingml/2006/picture">
                 <pic:pic xmlns:pic="http://schemas.openxmlformats.org/drawingml/2006/picture">
                   <pic:nvPicPr>
-                    <pic:cNvPr id="27" name="Picture 27" descr="Graphical user interface, application, email&#10;&#10;Description automatically generated"/>
+                    <pic:cNvPr id="1" name=""/>
                     <pic:cNvPicPr/>
                   </pic:nvPicPr>
                   <pic:blipFill>
@@ -13866,7 +14259,7 @@
                   <pic:spPr>
                     <a:xfrm>
                       <a:off x="0" y="0"/>
-                      <a:ext cx="5303980" cy="5669771"/>
+                      <a:ext cx="5943600" cy="5982335"/>
                     </a:xfrm>
                     <a:prstGeom prst="rect">
                       <a:avLst/>
@@ -13875,7 +14268,7 @@
                 </pic:pic>
               </a:graphicData>
             </a:graphic>
-          </wp:inline>
+          </wp:anchor>
         </w:drawing>
       </w:r>
     </w:p>
@@ -13883,9 +14276,30 @@
       <w:pPr>
         <w:pStyle w:val="Tiumccp1"/>
         <w:jc w:val="center"/>
-        <w:rPr>
-          <w:noProof/>
-        </w:rPr>
+      </w:pPr>
+    </w:p>
+    <w:p>
+      <w:pPr>
+        <w:pStyle w:val="Tiumccp1"/>
+        <w:jc w:val="center"/>
+      </w:pPr>
+    </w:p>
+    <w:p>
+      <w:pPr>
+        <w:pStyle w:val="Tiumccp1"/>
+        <w:jc w:val="center"/>
+      </w:pPr>
+    </w:p>
+    <w:p>
+      <w:pPr>
+        <w:pStyle w:val="Tiumccp1"/>
+        <w:jc w:val="center"/>
+      </w:pPr>
+    </w:p>
+    <w:p>
+      <w:pPr>
+        <w:pStyle w:val="Tiumccp1"/>
+        <w:jc w:val="center"/>
       </w:pPr>
       <w:r>
         <w:rPr>
@@ -13894,10 +14308,18 @@
         </w:rPr>
         <w:lastRenderedPageBreak/>
         <w:drawing>
-          <wp:inline distT="0" distB="0" distL="0" distR="0" wp14:anchorId="1A017688" wp14:editId="452CEF36">
-            <wp:extent cx="5334462" cy="5753599"/>
+          <wp:anchor distT="0" distB="0" distL="114300" distR="114300" simplePos="0" relativeHeight="251732992" behindDoc="0" locked="0" layoutInCell="1" allowOverlap="1" wp14:anchorId="74F58543" wp14:editId="0B2EACCA">
+            <wp:simplePos x="0" y="0"/>
+            <wp:positionH relativeFrom="page">
+              <wp:posOffset>1258570</wp:posOffset>
+            </wp:positionH>
+            <wp:positionV relativeFrom="paragraph">
+              <wp:posOffset>306705</wp:posOffset>
+            </wp:positionV>
+            <wp:extent cx="5943600" cy="5990590"/>
             <wp:effectExtent l="0" t="0" r="0" b="0"/>
-            <wp:docPr id="28" name="Picture 28" descr="Text&#10;&#10;Description automatically generated"/>
+            <wp:wrapTopAndBottom/>
+            <wp:docPr id="21" name="Picture 21"/>
             <wp:cNvGraphicFramePr>
               <a:graphicFrameLocks xmlns:a="http://schemas.openxmlformats.org/drawingml/2006/main" noChangeAspect="1"/>
             </wp:cNvGraphicFramePr>
@@ -13905,7 +14327,7 @@
               <a:graphicData uri="http://schemas.openxmlformats.org/drawingml/2006/picture">
                 <pic:pic xmlns:pic="http://schemas.openxmlformats.org/drawingml/2006/picture">
                   <pic:nvPicPr>
-                    <pic:cNvPr id="28" name="Picture 28" descr="Text&#10;&#10;Description automatically generated"/>
+                    <pic:cNvPr id="1" name=""/>
                     <pic:cNvPicPr/>
                   </pic:nvPicPr>
                   <pic:blipFill>
@@ -13917,7 +14339,7 @@
                   <pic:spPr>
                     <a:xfrm>
                       <a:off x="0" y="0"/>
-                      <a:ext cx="5334462" cy="5753599"/>
+                      <a:ext cx="5943600" cy="5990590"/>
                     </a:xfrm>
                     <a:prstGeom prst="rect">
                       <a:avLst/>
@@ -13926,7 +14348,7 @@
                 </pic:pic>
               </a:graphicData>
             </a:graphic>
-          </wp:inline>
+          </wp:anchor>
         </w:drawing>
       </w:r>
     </w:p>
@@ -13934,20 +14356,50 @@
       <w:pPr>
         <w:pStyle w:val="Tiumccp1"/>
         <w:jc w:val="center"/>
-        <w:rPr>
-          <w:noProof/>
-        </w:rPr>
+      </w:pPr>
+    </w:p>
+    <w:p>
+      <w:pPr>
+        <w:pStyle w:val="Tiumccp1"/>
+        <w:jc w:val="center"/>
+      </w:pPr>
+    </w:p>
+    <w:p>
+      <w:pPr>
+        <w:pStyle w:val="Tiumccp1"/>
+        <w:jc w:val="center"/>
+      </w:pPr>
+    </w:p>
+    <w:p>
+      <w:pPr>
+        <w:pStyle w:val="Tiumccp1"/>
+        <w:jc w:val="center"/>
+      </w:pPr>
+    </w:p>
+    <w:p>
+      <w:pPr>
+        <w:pStyle w:val="Tiumccp1"/>
+        <w:jc w:val="center"/>
       </w:pPr>
       <w:r>
         <w:rPr>
           <w:noProof/>
           <w:lang w:val="en-AU" w:eastAsia="en-AU"/>
         </w:rPr>
+        <w:lastRenderedPageBreak/>
         <w:drawing>
-          <wp:inline distT="0" distB="0" distL="0" distR="0" wp14:anchorId="7E61632B" wp14:editId="79265D48">
-            <wp:extent cx="3284505" cy="1775614"/>
-            <wp:effectExtent l="0" t="0" r="0" b="0"/>
-            <wp:docPr id="32" name="Picture 32" descr="Graphical user interface, text, application&#10;&#10;Description automatically generated"/>
+          <wp:anchor distT="0" distB="0" distL="114300" distR="114300" simplePos="0" relativeHeight="251735040" behindDoc="0" locked="0" layoutInCell="1" allowOverlap="1" wp14:anchorId="2E41CF10" wp14:editId="61CA2411">
+            <wp:simplePos x="0" y="0"/>
+            <wp:positionH relativeFrom="page">
+              <wp:posOffset>955675</wp:posOffset>
+            </wp:positionH>
+            <wp:positionV relativeFrom="paragraph">
+              <wp:posOffset>0</wp:posOffset>
+            </wp:positionV>
+            <wp:extent cx="5943600" cy="6051550"/>
+            <wp:effectExtent l="0" t="0" r="0" b="6350"/>
+            <wp:wrapTopAndBottom/>
+            <wp:docPr id="23" name="Picture 23"/>
             <wp:cNvGraphicFramePr>
               <a:graphicFrameLocks xmlns:a="http://schemas.openxmlformats.org/drawingml/2006/main" noChangeAspect="1"/>
             </wp:cNvGraphicFramePr>
@@ -13955,7 +14407,7 @@
               <a:graphicData uri="http://schemas.openxmlformats.org/drawingml/2006/picture">
                 <pic:pic xmlns:pic="http://schemas.openxmlformats.org/drawingml/2006/picture">
                   <pic:nvPicPr>
-                    <pic:cNvPr id="32" name="Picture 32" descr="Graphical user interface, text, application&#10;&#10;Description automatically generated"/>
+                    <pic:cNvPr id="1" name=""/>
                     <pic:cNvPicPr/>
                   </pic:nvPicPr>
                   <pic:blipFill>
@@ -13967,7 +14419,7 @@
                   <pic:spPr>
                     <a:xfrm>
                       <a:off x="0" y="0"/>
-                      <a:ext cx="3284505" cy="1775614"/>
+                      <a:ext cx="5943600" cy="6051550"/>
                     </a:xfrm>
                     <a:prstGeom prst="rect">
                       <a:avLst/>
@@ -13976,9 +14428,33 @@
                 </pic:pic>
               </a:graphicData>
             </a:graphic>
-          </wp:inline>
+          </wp:anchor>
         </w:drawing>
       </w:r>
+    </w:p>
+    <w:p>
+      <w:pPr>
+        <w:pStyle w:val="Tiumccp1"/>
+        <w:jc w:val="center"/>
+      </w:pPr>
+    </w:p>
+    <w:p>
+      <w:pPr>
+        <w:pStyle w:val="Tiumccp1"/>
+        <w:jc w:val="center"/>
+      </w:pPr>
+    </w:p>
+    <w:p>
+      <w:pPr>
+        <w:pStyle w:val="Tiumccp1"/>
+        <w:jc w:val="center"/>
+      </w:pPr>
+    </w:p>
+    <w:p>
+      <w:pPr>
+        <w:pStyle w:val="Tiumccp1"/>
+        <w:jc w:val="center"/>
+      </w:pPr>
     </w:p>
     <w:p>
       <w:pPr>
@@ -13992,10 +14468,18 @@
         </w:rPr>
         <w:lastRenderedPageBreak/>
         <w:drawing>
-          <wp:inline distT="0" distB="0" distL="0" distR="0" wp14:anchorId="40ACA878" wp14:editId="3AC7EC0B">
-            <wp:extent cx="5364945" cy="5707875"/>
-            <wp:effectExtent l="0" t="0" r="7620" b="7620"/>
-            <wp:docPr id="29" name="Picture 29" descr="Graphical user interface, text&#10;&#10;Description automatically generated"/>
+          <wp:anchor distT="0" distB="0" distL="114300" distR="114300" simplePos="0" relativeHeight="251737088" behindDoc="0" locked="0" layoutInCell="1" allowOverlap="1" wp14:anchorId="22B1350E" wp14:editId="1A1DA33F">
+            <wp:simplePos x="0" y="0"/>
+            <wp:positionH relativeFrom="page">
+              <wp:posOffset>1258570</wp:posOffset>
+            </wp:positionH>
+            <wp:positionV relativeFrom="paragraph">
+              <wp:posOffset>306705</wp:posOffset>
+            </wp:positionV>
+            <wp:extent cx="5943600" cy="2345055"/>
+            <wp:effectExtent l="0" t="0" r="0" b="0"/>
+            <wp:wrapTopAndBottom/>
+            <wp:docPr id="25" name="Picture 25"/>
             <wp:cNvGraphicFramePr>
               <a:graphicFrameLocks xmlns:a="http://schemas.openxmlformats.org/drawingml/2006/main" noChangeAspect="1"/>
             </wp:cNvGraphicFramePr>
@@ -14003,7 +14487,7 @@
               <a:graphicData uri="http://schemas.openxmlformats.org/drawingml/2006/picture">
                 <pic:pic xmlns:pic="http://schemas.openxmlformats.org/drawingml/2006/picture">
                   <pic:nvPicPr>
-                    <pic:cNvPr id="29" name="Picture 29" descr="Graphical user interface, text&#10;&#10;Description automatically generated"/>
+                    <pic:cNvPr id="1" name=""/>
                     <pic:cNvPicPr/>
                   </pic:nvPicPr>
                   <pic:blipFill>
@@ -14015,7 +14499,7 @@
                   <pic:spPr>
                     <a:xfrm>
                       <a:off x="0" y="0"/>
-                      <a:ext cx="5364945" cy="5707875"/>
+                      <a:ext cx="5943600" cy="2345055"/>
                     </a:xfrm>
                     <a:prstGeom prst="rect">
                       <a:avLst/>
@@ -14024,9 +14508,33 @@
                 </pic:pic>
               </a:graphicData>
             </a:graphic>
-          </wp:inline>
+          </wp:anchor>
         </w:drawing>
       </w:r>
+    </w:p>
+    <w:p>
+      <w:pPr>
+        <w:pStyle w:val="Tiumccp1"/>
+        <w:jc w:val="center"/>
+      </w:pPr>
+    </w:p>
+    <w:p>
+      <w:pPr>
+        <w:pStyle w:val="Tiumccp1"/>
+        <w:jc w:val="center"/>
+      </w:pPr>
+    </w:p>
+    <w:p>
+      <w:pPr>
+        <w:pStyle w:val="Tiumccp1"/>
+        <w:jc w:val="center"/>
+      </w:pPr>
+    </w:p>
+    <w:p>
+      <w:pPr>
+        <w:pStyle w:val="Tiumccp1"/>
+        <w:jc w:val="center"/>
+      </w:pPr>
     </w:p>
     <w:p>
       <w:pPr>
@@ -14040,10 +14548,18 @@
         </w:rPr>
         <w:lastRenderedPageBreak/>
         <w:drawing>
-          <wp:inline distT="0" distB="0" distL="0" distR="0" wp14:anchorId="15DEA588" wp14:editId="198102D0">
-            <wp:extent cx="5326842" cy="5738357"/>
-            <wp:effectExtent l="0" t="0" r="7620" b="0"/>
-            <wp:docPr id="31" name="Picture 31" descr="Graphical user interface, text, application, email&#10;&#10;Description automatically generated"/>
+          <wp:anchor distT="0" distB="0" distL="114300" distR="114300" simplePos="0" relativeHeight="251739136" behindDoc="0" locked="0" layoutInCell="1" allowOverlap="1" wp14:anchorId="637991A4" wp14:editId="6EFAA422">
+            <wp:simplePos x="0" y="0"/>
+            <wp:positionH relativeFrom="page">
+              <wp:posOffset>1097915</wp:posOffset>
+            </wp:positionH>
+            <wp:positionV relativeFrom="paragraph">
+              <wp:posOffset>0</wp:posOffset>
+            </wp:positionV>
+            <wp:extent cx="5943600" cy="6025515"/>
+            <wp:effectExtent l="0" t="0" r="0" b="0"/>
+            <wp:wrapTopAndBottom/>
+            <wp:docPr id="73" name="Picture 73"/>
             <wp:cNvGraphicFramePr>
               <a:graphicFrameLocks xmlns:a="http://schemas.openxmlformats.org/drawingml/2006/main" noChangeAspect="1"/>
             </wp:cNvGraphicFramePr>
@@ -14051,7 +14567,7 @@
               <a:graphicData uri="http://schemas.openxmlformats.org/drawingml/2006/picture">
                 <pic:pic xmlns:pic="http://schemas.openxmlformats.org/drawingml/2006/picture">
                   <pic:nvPicPr>
-                    <pic:cNvPr id="31" name="Picture 31" descr="Graphical user interface, text, application, email&#10;&#10;Description automatically generated"/>
+                    <pic:cNvPr id="1" name=""/>
                     <pic:cNvPicPr/>
                   </pic:nvPicPr>
                   <pic:blipFill>
@@ -14063,7 +14579,7 @@
                   <pic:spPr>
                     <a:xfrm>
                       <a:off x="0" y="0"/>
-                      <a:ext cx="5326842" cy="5738357"/>
+                      <a:ext cx="5943600" cy="6025515"/>
                     </a:xfrm>
                     <a:prstGeom prst="rect">
                       <a:avLst/>
@@ -14072,28 +14588,33 @@
                 </pic:pic>
               </a:graphicData>
             </a:graphic>
-          </wp:inline>
+          </wp:anchor>
         </w:drawing>
       </w:r>
     </w:p>
     <w:p>
       <w:pPr>
         <w:pStyle w:val="Tiumccp1"/>
-      </w:pPr>
-    </w:p>
-    <w:p>
-      <w:pPr>
-        <w:pStyle w:val="Tiumccp1"/>
-        <w:outlineLvl w:val="1"/>
-      </w:pPr>
-      <w:bookmarkStart w:id="36" w:name="_Toc132875308"/>
-      <w:r>
-        <w:t>4.2.5</w:t>
-      </w:r>
-      <w:r>
-        <w:t xml:space="preserve"> Mail Server</w:t>
-      </w:r>
-      <w:bookmarkEnd w:id="36"/>
+        <w:jc w:val="center"/>
+      </w:pPr>
+    </w:p>
+    <w:p>
+      <w:pPr>
+        <w:pStyle w:val="Tiumccp1"/>
+        <w:jc w:val="center"/>
+      </w:pPr>
+    </w:p>
+    <w:p>
+      <w:pPr>
+        <w:pStyle w:val="Tiumccp1"/>
+        <w:jc w:val="center"/>
+      </w:pPr>
+    </w:p>
+    <w:p>
+      <w:pPr>
+        <w:pStyle w:val="Tiumccp1"/>
+        <w:jc w:val="center"/>
+      </w:pPr>
     </w:p>
     <w:p>
       <w:pPr>
@@ -14107,10 +14628,18 @@
         </w:rPr>
         <w:lastRenderedPageBreak/>
         <w:drawing>
-          <wp:inline distT="0" distB="0" distL="0" distR="0" wp14:anchorId="00F2DDC2" wp14:editId="00320BA9">
-            <wp:extent cx="5342083" cy="5700254"/>
+          <wp:anchor distT="0" distB="0" distL="114300" distR="114300" simplePos="0" relativeHeight="251741184" behindDoc="0" locked="0" layoutInCell="1" allowOverlap="1" wp14:anchorId="4A471D01" wp14:editId="0767F0D0">
+            <wp:simplePos x="0" y="0"/>
+            <wp:positionH relativeFrom="page">
+              <wp:posOffset>1068705</wp:posOffset>
+            </wp:positionH>
+            <wp:positionV relativeFrom="paragraph">
+              <wp:posOffset>405</wp:posOffset>
+            </wp:positionV>
+            <wp:extent cx="5943600" cy="6025515"/>
             <wp:effectExtent l="0" t="0" r="0" b="0"/>
-            <wp:docPr id="33" name="Picture 33" descr="Graphical user interface, application&#10;&#10;Description automatically generated"/>
+            <wp:wrapTopAndBottom/>
+            <wp:docPr id="27" name="Picture 27"/>
             <wp:cNvGraphicFramePr>
               <a:graphicFrameLocks xmlns:a="http://schemas.openxmlformats.org/drawingml/2006/main" noChangeAspect="1"/>
             </wp:cNvGraphicFramePr>
@@ -14118,7 +14647,7 @@
               <a:graphicData uri="http://schemas.openxmlformats.org/drawingml/2006/picture">
                 <pic:pic xmlns:pic="http://schemas.openxmlformats.org/drawingml/2006/picture">
                   <pic:nvPicPr>
-                    <pic:cNvPr id="33" name="Picture 33" descr="Graphical user interface, application&#10;&#10;Description automatically generated"/>
+                    <pic:cNvPr id="1" name=""/>
                     <pic:cNvPicPr/>
                   </pic:nvPicPr>
                   <pic:blipFill>
@@ -14130,7 +14659,7 @@
                   <pic:spPr>
                     <a:xfrm>
                       <a:off x="0" y="0"/>
-                      <a:ext cx="5342083" cy="5700254"/>
+                      <a:ext cx="5943600" cy="6025515"/>
                     </a:xfrm>
                     <a:prstGeom prst="rect">
                       <a:avLst/>
@@ -14139,9 +14668,53 @@
                 </pic:pic>
               </a:graphicData>
             </a:graphic>
-          </wp:inline>
+          </wp:anchor>
         </w:drawing>
       </w:r>
+    </w:p>
+    <w:p>
+      <w:pPr>
+        <w:pStyle w:val="Tiumccp1"/>
+        <w:jc w:val="center"/>
+      </w:pPr>
+    </w:p>
+    <w:p>
+      <w:pPr>
+        <w:pStyle w:val="Tiumccp1"/>
+        <w:jc w:val="center"/>
+        <w:rPr>
+          <w:noProof/>
+        </w:rPr>
+      </w:pPr>
+    </w:p>
+    <w:p>
+      <w:pPr>
+        <w:pStyle w:val="Tiumccp1"/>
+        <w:jc w:val="center"/>
+        <w:rPr>
+          <w:noProof/>
+        </w:rPr>
+      </w:pPr>
+    </w:p>
+    <w:p>
+      <w:pPr>
+        <w:pStyle w:val="Tiumccp1"/>
+      </w:pPr>
+    </w:p>
+    <w:p>
+      <w:pPr>
+        <w:pStyle w:val="Tiumccp1"/>
+        <w:outlineLvl w:val="1"/>
+      </w:pPr>
+      <w:bookmarkStart w:id="36" w:name="_Toc132875308"/>
+      <w:r>
+        <w:lastRenderedPageBreak/>
+        <w:t>4.2.5</w:t>
+      </w:r>
+      <w:r>
+        <w:t xml:space="preserve"> Mail Server</w:t>
+      </w:r>
+      <w:bookmarkEnd w:id="36"/>
     </w:p>
     <w:p>
       <w:pPr>
@@ -14153,12 +14726,19 @@
           <w:noProof/>
           <w:lang w:val="en-AU" w:eastAsia="en-AU"/>
         </w:rPr>
-        <w:lastRenderedPageBreak/>
         <w:drawing>
-          <wp:inline distT="0" distB="0" distL="0" distR="0" wp14:anchorId="3CE380FD" wp14:editId="7C67BCC3">
-            <wp:extent cx="5791835" cy="4650740"/>
+          <wp:anchor distT="0" distB="0" distL="114300" distR="114300" simplePos="0" relativeHeight="251743232" behindDoc="0" locked="0" layoutInCell="1" allowOverlap="1" wp14:anchorId="665CB08C" wp14:editId="61525018">
+            <wp:simplePos x="0" y="0"/>
+            <wp:positionH relativeFrom="page">
+              <wp:posOffset>1175385</wp:posOffset>
+            </wp:positionH>
+            <wp:positionV relativeFrom="paragraph">
+              <wp:posOffset>386080</wp:posOffset>
+            </wp:positionV>
+            <wp:extent cx="5943600" cy="6042660"/>
             <wp:effectExtent l="0" t="0" r="0" b="0"/>
-            <wp:docPr id="34" name="Picture 34" descr="Graphical user interface, application&#10;&#10;Description automatically generated"/>
+            <wp:wrapTopAndBottom/>
+            <wp:docPr id="28" name="Picture 28"/>
             <wp:cNvGraphicFramePr>
               <a:graphicFrameLocks xmlns:a="http://schemas.openxmlformats.org/drawingml/2006/main" noChangeAspect="1"/>
             </wp:cNvGraphicFramePr>
@@ -14166,7 +14746,7 @@
               <a:graphicData uri="http://schemas.openxmlformats.org/drawingml/2006/picture">
                 <pic:pic xmlns:pic="http://schemas.openxmlformats.org/drawingml/2006/picture">
                   <pic:nvPicPr>
-                    <pic:cNvPr id="34" name="Picture 34" descr="Graphical user interface, application&#10;&#10;Description automatically generated"/>
+                    <pic:cNvPr id="1" name=""/>
                     <pic:cNvPicPr/>
                   </pic:nvPicPr>
                   <pic:blipFill>
@@ -14178,7 +14758,7 @@
                   <pic:spPr>
                     <a:xfrm>
                       <a:off x="0" y="0"/>
-                      <a:ext cx="5791835" cy="4650740"/>
+                      <a:ext cx="5943600" cy="6042660"/>
                     </a:xfrm>
                     <a:prstGeom prst="rect">
                       <a:avLst/>
@@ -14187,9 +14767,27 @@
                 </pic:pic>
               </a:graphicData>
             </a:graphic>
-          </wp:inline>
+          </wp:anchor>
         </w:drawing>
       </w:r>
+    </w:p>
+    <w:p>
+      <w:pPr>
+        <w:pStyle w:val="Tiumccp1"/>
+        <w:jc w:val="center"/>
+      </w:pPr>
+    </w:p>
+    <w:p>
+      <w:pPr>
+        <w:pStyle w:val="Tiumccp1"/>
+        <w:jc w:val="center"/>
+      </w:pPr>
+    </w:p>
+    <w:p>
+      <w:pPr>
+        <w:pStyle w:val="Tiumccp1"/>
+        <w:jc w:val="center"/>
+      </w:pPr>
     </w:p>
     <w:p>
       <w:pPr>
@@ -14203,10 +14801,18 @@
         </w:rPr>
         <w:lastRenderedPageBreak/>
         <w:drawing>
-          <wp:inline distT="0" distB="0" distL="0" distR="0" wp14:anchorId="607288F9" wp14:editId="24FDB0CB">
-            <wp:extent cx="5296359" cy="5700254"/>
-            <wp:effectExtent l="0" t="0" r="0" b="0"/>
-            <wp:docPr id="35" name="Picture 35" descr="Graphical user interface, text, application&#10;&#10;Description automatically generated"/>
+          <wp:anchor distT="0" distB="0" distL="114300" distR="114300" simplePos="0" relativeHeight="251745280" behindDoc="0" locked="0" layoutInCell="1" allowOverlap="1" wp14:anchorId="5874582F" wp14:editId="46D27265">
+            <wp:simplePos x="0" y="0"/>
+            <wp:positionH relativeFrom="page">
+              <wp:posOffset>1086378</wp:posOffset>
+            </wp:positionH>
+            <wp:positionV relativeFrom="paragraph">
+              <wp:posOffset>248</wp:posOffset>
+            </wp:positionV>
+            <wp:extent cx="5943600" cy="5956300"/>
+            <wp:effectExtent l="0" t="0" r="0" b="6350"/>
+            <wp:wrapTopAndBottom/>
+            <wp:docPr id="29" name="Picture 29"/>
             <wp:cNvGraphicFramePr>
               <a:graphicFrameLocks xmlns:a="http://schemas.openxmlformats.org/drawingml/2006/main" noChangeAspect="1"/>
             </wp:cNvGraphicFramePr>
@@ -14214,7 +14820,7 @@
               <a:graphicData uri="http://schemas.openxmlformats.org/drawingml/2006/picture">
                 <pic:pic xmlns:pic="http://schemas.openxmlformats.org/drawingml/2006/picture">
                   <pic:nvPicPr>
-                    <pic:cNvPr id="35" name="Picture 35" descr="Graphical user interface, text, application&#10;&#10;Description automatically generated"/>
+                    <pic:cNvPr id="1" name=""/>
                     <pic:cNvPicPr/>
                   </pic:nvPicPr>
                   <pic:blipFill>
@@ -14226,7 +14832,7 @@
                   <pic:spPr>
                     <a:xfrm>
                       <a:off x="0" y="0"/>
-                      <a:ext cx="5296359" cy="5700254"/>
+                      <a:ext cx="5943600" cy="5956300"/>
                     </a:xfrm>
                     <a:prstGeom prst="rect">
                       <a:avLst/>
@@ -14235,9 +14841,39 @@
                 </pic:pic>
               </a:graphicData>
             </a:graphic>
-          </wp:inline>
+          </wp:anchor>
         </w:drawing>
       </w:r>
+    </w:p>
+    <w:p>
+      <w:pPr>
+        <w:pStyle w:val="Tiumccp1"/>
+        <w:jc w:val="center"/>
+      </w:pPr>
+    </w:p>
+    <w:p>
+      <w:pPr>
+        <w:pStyle w:val="Tiumccp1"/>
+        <w:jc w:val="center"/>
+      </w:pPr>
+    </w:p>
+    <w:p>
+      <w:pPr>
+        <w:pStyle w:val="Tiumccp1"/>
+        <w:jc w:val="center"/>
+      </w:pPr>
+    </w:p>
+    <w:p>
+      <w:pPr>
+        <w:pStyle w:val="Tiumccp1"/>
+        <w:jc w:val="center"/>
+      </w:pPr>
+    </w:p>
+    <w:p>
+      <w:pPr>
+        <w:pStyle w:val="Tiumccp1"/>
+        <w:jc w:val="center"/>
+      </w:pPr>
     </w:p>
     <w:p>
       <w:pPr>
@@ -14251,10 +14887,18 @@
         </w:rPr>
         <w:lastRenderedPageBreak/>
         <w:drawing>
-          <wp:inline distT="0" distB="0" distL="0" distR="0" wp14:anchorId="3E58275F" wp14:editId="56EB33DD">
-            <wp:extent cx="5326842" cy="5646909"/>
-            <wp:effectExtent l="0" t="0" r="7620" b="0"/>
-            <wp:docPr id="36" name="Picture 36" descr="Graphical user interface, application&#10;&#10;Description automatically generated"/>
+          <wp:anchor distT="0" distB="0" distL="114300" distR="114300" simplePos="0" relativeHeight="251747328" behindDoc="0" locked="0" layoutInCell="1" allowOverlap="1" wp14:anchorId="113F2641" wp14:editId="43D2EA61">
+            <wp:simplePos x="0" y="0"/>
+            <wp:positionH relativeFrom="page">
+              <wp:posOffset>1056640</wp:posOffset>
+            </wp:positionH>
+            <wp:positionV relativeFrom="paragraph">
+              <wp:posOffset>0</wp:posOffset>
+            </wp:positionV>
+            <wp:extent cx="5943600" cy="6029960"/>
+            <wp:effectExtent l="0" t="0" r="0" b="8890"/>
+            <wp:wrapTopAndBottom/>
+            <wp:docPr id="74" name="Picture 74"/>
             <wp:cNvGraphicFramePr>
               <a:graphicFrameLocks xmlns:a="http://schemas.openxmlformats.org/drawingml/2006/main" noChangeAspect="1"/>
             </wp:cNvGraphicFramePr>
@@ -14262,7 +14906,7 @@
               <a:graphicData uri="http://schemas.openxmlformats.org/drawingml/2006/picture">
                 <pic:pic xmlns:pic="http://schemas.openxmlformats.org/drawingml/2006/picture">
                   <pic:nvPicPr>
-                    <pic:cNvPr id="36" name="Picture 36" descr="Graphical user interface, application&#10;&#10;Description automatically generated"/>
+                    <pic:cNvPr id="1" name=""/>
                     <pic:cNvPicPr/>
                   </pic:nvPicPr>
                   <pic:blipFill>
@@ -14274,7 +14918,7 @@
                   <pic:spPr>
                     <a:xfrm>
                       <a:off x="0" y="0"/>
-                      <a:ext cx="5326842" cy="5646909"/>
+                      <a:ext cx="5943600" cy="6029960"/>
                     </a:xfrm>
                     <a:prstGeom prst="rect">
                       <a:avLst/>
@@ -14283,9 +14927,33 @@
                 </pic:pic>
               </a:graphicData>
             </a:graphic>
-          </wp:inline>
+          </wp:anchor>
         </w:drawing>
       </w:r>
+    </w:p>
+    <w:p>
+      <w:pPr>
+        <w:pStyle w:val="Tiumccp1"/>
+        <w:jc w:val="center"/>
+      </w:pPr>
+    </w:p>
+    <w:p>
+      <w:pPr>
+        <w:pStyle w:val="Tiumccp1"/>
+        <w:jc w:val="center"/>
+      </w:pPr>
+    </w:p>
+    <w:p>
+      <w:pPr>
+        <w:pStyle w:val="Tiumccp1"/>
+        <w:jc w:val="center"/>
+      </w:pPr>
+    </w:p>
+    <w:p>
+      <w:pPr>
+        <w:pStyle w:val="Tiumccp1"/>
+        <w:jc w:val="center"/>
+      </w:pPr>
     </w:p>
     <w:p>
       <w:pPr>
@@ -14299,10 +14967,18 @@
         </w:rPr>
         <w:lastRenderedPageBreak/>
         <w:drawing>
-          <wp:inline distT="0" distB="0" distL="0" distR="0" wp14:anchorId="3AB8FC67" wp14:editId="4234ECFC">
-            <wp:extent cx="5791835" cy="4812665"/>
-            <wp:effectExtent l="0" t="0" r="0" b="6985"/>
-            <wp:docPr id="38" name="Picture 38" descr="Graphical user interface, text, application, email&#10;&#10;Description automatically generated"/>
+          <wp:anchor distT="0" distB="0" distL="114300" distR="114300" simplePos="0" relativeHeight="251749376" behindDoc="0" locked="0" layoutInCell="1" allowOverlap="1" wp14:anchorId="1C64373B" wp14:editId="24B2B1C7">
+            <wp:simplePos x="0" y="0"/>
+            <wp:positionH relativeFrom="page">
+              <wp:posOffset>1003300</wp:posOffset>
+            </wp:positionH>
+            <wp:positionV relativeFrom="paragraph">
+              <wp:posOffset>0</wp:posOffset>
+            </wp:positionV>
+            <wp:extent cx="5943600" cy="5952490"/>
+            <wp:effectExtent l="0" t="0" r="0" b="0"/>
+            <wp:wrapTopAndBottom/>
+            <wp:docPr id="31" name="Picture 31"/>
             <wp:cNvGraphicFramePr>
               <a:graphicFrameLocks xmlns:a="http://schemas.openxmlformats.org/drawingml/2006/main" noChangeAspect="1"/>
             </wp:cNvGraphicFramePr>
@@ -14310,7 +14986,7 @@
               <a:graphicData uri="http://schemas.openxmlformats.org/drawingml/2006/picture">
                 <pic:pic xmlns:pic="http://schemas.openxmlformats.org/drawingml/2006/picture">
                   <pic:nvPicPr>
-                    <pic:cNvPr id="38" name="Picture 38" descr="Graphical user interface, text, application, email&#10;&#10;Description automatically generated"/>
+                    <pic:cNvPr id="1" name=""/>
                     <pic:cNvPicPr/>
                   </pic:nvPicPr>
                   <pic:blipFill>
@@ -14322,7 +14998,7 @@
                   <pic:spPr>
                     <a:xfrm>
                       <a:off x="0" y="0"/>
-                      <a:ext cx="5791835" cy="4812665"/>
+                      <a:ext cx="5943600" cy="5952490"/>
                     </a:xfrm>
                     <a:prstGeom prst="rect">
                       <a:avLst/>
@@ -14331,14 +15007,95 @@
                 </pic:pic>
               </a:graphicData>
             </a:graphic>
-          </wp:inline>
+          </wp:anchor>
         </w:drawing>
       </w:r>
     </w:p>
     <w:p>
       <w:pPr>
         <w:pStyle w:val="Tiumccp1"/>
-      </w:pPr>
+        <w:jc w:val="center"/>
+      </w:pPr>
+    </w:p>
+    <w:p>
+      <w:pPr>
+        <w:pStyle w:val="Tiumccp1"/>
+        <w:jc w:val="center"/>
+      </w:pPr>
+    </w:p>
+    <w:p>
+      <w:pPr>
+        <w:pStyle w:val="Tiumccp1"/>
+        <w:jc w:val="center"/>
+      </w:pPr>
+    </w:p>
+    <w:p>
+      <w:pPr>
+        <w:pStyle w:val="Tiumccp1"/>
+        <w:jc w:val="center"/>
+      </w:pPr>
+    </w:p>
+    <w:p>
+      <w:pPr>
+        <w:pStyle w:val="Tiumccp1"/>
+        <w:jc w:val="center"/>
+      </w:pPr>
+    </w:p>
+    <w:p>
+      <w:pPr>
+        <w:pStyle w:val="Tiumccp1"/>
+        <w:jc w:val="center"/>
+      </w:pPr>
+      <w:r>
+        <w:rPr>
+          <w:noProof/>
+          <w:lang w:val="en-AU" w:eastAsia="en-AU"/>
+        </w:rPr>
+        <w:lastRenderedPageBreak/>
+        <w:drawing>
+          <wp:anchor distT="0" distB="0" distL="114300" distR="114300" simplePos="0" relativeHeight="251751424" behindDoc="0" locked="0" layoutInCell="1" allowOverlap="1" wp14:anchorId="716AEE8A" wp14:editId="00788C97">
+            <wp:simplePos x="0" y="0"/>
+            <wp:positionH relativeFrom="page">
+              <wp:posOffset>1027001</wp:posOffset>
+            </wp:positionH>
+            <wp:positionV relativeFrom="paragraph">
+              <wp:posOffset>363</wp:posOffset>
+            </wp:positionV>
+            <wp:extent cx="5943600" cy="5986780"/>
+            <wp:effectExtent l="0" t="0" r="0" b="0"/>
+            <wp:wrapTopAndBottom/>
+            <wp:docPr id="32" name="Picture 32"/>
+            <wp:cNvGraphicFramePr>
+              <a:graphicFrameLocks xmlns:a="http://schemas.openxmlformats.org/drawingml/2006/main" noChangeAspect="1"/>
+            </wp:cNvGraphicFramePr>
+            <a:graphic xmlns:a="http://schemas.openxmlformats.org/drawingml/2006/main">
+              <a:graphicData uri="http://schemas.openxmlformats.org/drawingml/2006/picture">
+                <pic:pic xmlns:pic="http://schemas.openxmlformats.org/drawingml/2006/picture">
+                  <pic:nvPicPr>
+                    <pic:cNvPr id="1" name=""/>
+                    <pic:cNvPicPr/>
+                  </pic:nvPicPr>
+                  <pic:blipFill>
+                    <a:blip r:embed="rId43"/>
+                    <a:stretch>
+                      <a:fillRect/>
+                    </a:stretch>
+                  </pic:blipFill>
+                  <pic:spPr>
+                    <a:xfrm>
+                      <a:off x="0" y="0"/>
+                      <a:ext cx="5943600" cy="5986780"/>
+                    </a:xfrm>
+                    <a:prstGeom prst="rect">
+                      <a:avLst/>
+                    </a:prstGeom>
+                  </pic:spPr>
+                </pic:pic>
+              </a:graphicData>
+            </a:graphic>
+          </wp:anchor>
+        </w:drawing>
+      </w:r>
     </w:p>
     <w:p>
       <w:pPr>
@@ -14480,6 +15237,7 @@
           <w:szCs w:val="23"/>
           <w:shd w:val="clear" w:color="auto" w:fill="FFFFFF"/>
         </w:rPr>
+        <w:lastRenderedPageBreak/>
         <w:t xml:space="preserve">network 20.0.0.0 0.0.0.31 area 0 </w:t>
       </w:r>
     </w:p>
@@ -14564,7 +15322,6 @@
           <w:szCs w:val="23"/>
           <w:shd w:val="clear" w:color="auto" w:fill="FFFFFF"/>
         </w:rPr>
-        <w:lastRenderedPageBreak/>
         <w:t>n</w:t>
       </w:r>
       <w:r>
@@ -14616,9 +15373,11 @@
       <w:r>
         <w:rPr>
           <w:b w:val="0"/>
+          <w:noProof/>
           <w:color w:val="000000"/>
           <w:sz w:val="24"/>
           <w:szCs w:val="24"/>
+          <w:lang w:val="en-AU" w:eastAsia="en-AU"/>
         </w:rPr>
         <w:drawing>
           <wp:anchor distT="0" distB="0" distL="114300" distR="114300" simplePos="0" relativeHeight="251675648" behindDoc="0" locked="0" layoutInCell="1" allowOverlap="1" wp14:anchorId="3E0ECC92" wp14:editId="3BB80322">
@@ -14652,7 +15411,7 @@
                     <pic:cNvPicPr/>
                   </pic:nvPicPr>
                   <pic:blipFill>
-                    <a:blip r:embed="rId43"/>
+                    <a:blip r:embed="rId44"/>
                     <a:stretch>
                       <a:fillRect/>
                     </a:stretch>
@@ -14805,7 +15564,6 @@
         <w:spacing w:before="0" w:beforeAutospacing="0" w:after="0" w:afterAutospacing="0"/>
       </w:pPr>
       <w:r>
-        <w:lastRenderedPageBreak/>
         <w:t>router ospf 10</w:t>
       </w:r>
       <w:r>
@@ -15015,6 +15773,8 @@
           <w:rFonts w:ascii="Times New Roman" w:hAnsi="Times New Roman"/>
           <w:b w:val="0"/>
           <w:bCs/>
+          <w:noProof/>
+          <w:lang w:val="en-AU" w:eastAsia="en-AU"/>
         </w:rPr>
         <w:lastRenderedPageBreak/>
         <w:drawing>
@@ -15049,7 +15809,7 @@
                     <pic:cNvPicPr/>
                   </pic:nvPicPr>
                   <pic:blipFill>
-                    <a:blip r:embed="rId44"/>
+                    <a:blip r:embed="rId45"/>
                     <a:stretch>
                       <a:fillRect/>
                     </a:stretch>
@@ -15312,6 +16072,10 @@
         <w:pStyle w:val="Tiumccp1"/>
       </w:pPr>
       <w:r>
+        <w:rPr>
+          <w:noProof/>
+          <w:lang w:val="en-AU" w:eastAsia="en-AU"/>
+        </w:rPr>
         <w:lastRenderedPageBreak/>
         <w:drawing>
           <wp:anchor distT="0" distB="0" distL="114300" distR="114300" simplePos="0" relativeHeight="251679744" behindDoc="0" locked="0" layoutInCell="1" allowOverlap="1" wp14:anchorId="711B837B" wp14:editId="79461366">
@@ -15345,7 +16109,7 @@
                     <pic:cNvPicPr/>
                   </pic:nvPicPr>
                   <pic:blipFill>
-                    <a:blip r:embed="rId45"/>
+                    <a:blip r:embed="rId46"/>
                     <a:stretch>
                       <a:fillRect/>
                     </a:stretch>
@@ -15733,7 +16497,7 @@
                     <pic:cNvPicPr/>
                   </pic:nvPicPr>
                   <pic:blipFill>
-                    <a:blip r:embed="rId46"/>
+                    <a:blip r:embed="rId47"/>
                     <a:stretch>
                       <a:fillRect/>
                     </a:stretch>
@@ -16134,6 +16898,8 @@
         <w:rPr>
           <w:b w:val="0"/>
           <w:bCs/>
+          <w:noProof/>
+          <w:lang w:val="en-AU" w:eastAsia="en-AU"/>
         </w:rPr>
         <w:lastRenderedPageBreak/>
         <w:drawing>
@@ -16168,7 +16934,7 @@
                     <pic:cNvPicPr/>
                   </pic:nvPicPr>
                   <pic:blipFill>
-                    <a:blip r:embed="rId47"/>
+                    <a:blip r:embed="rId48"/>
                     <a:stretch>
                       <a:fillRect/>
                     </a:stretch>
@@ -17459,9 +18225,11 @@
       <w:r>
         <w:rPr>
           <w:b w:val="0"/>
+          <w:noProof/>
           <w:color w:val="000000"/>
           <w:sz w:val="26"/>
           <w:szCs w:val="26"/>
+          <w:lang w:val="en-AU" w:eastAsia="en-AU"/>
         </w:rPr>
         <w:lastRenderedPageBreak/>
         <w:drawing>
@@ -17496,7 +18264,7 @@
                     <pic:cNvPicPr/>
                   </pic:nvPicPr>
                   <pic:blipFill>
-                    <a:blip r:embed="rId48"/>
+                    <a:blip r:embed="rId49"/>
                     <a:stretch>
                       <a:fillRect/>
                     </a:stretch>
@@ -17543,9 +18311,11 @@
       <w:r>
         <w:rPr>
           <w:b w:val="0"/>
+          <w:noProof/>
           <w:color w:val="000000"/>
           <w:sz w:val="26"/>
           <w:szCs w:val="26"/>
+          <w:lang w:val="en-AU" w:eastAsia="en-AU"/>
         </w:rPr>
         <w:lastRenderedPageBreak/>
         <w:drawing>
@@ -17580,7 +18350,7 @@
                     <pic:cNvPicPr/>
                   </pic:nvPicPr>
                   <pic:blipFill>
-                    <a:blip r:embed="rId49"/>
+                    <a:blip r:embed="rId50"/>
                     <a:stretch>
                       <a:fillRect/>
                     </a:stretch>
@@ -17627,9 +18397,11 @@
       <w:r>
         <w:rPr>
           <w:b w:val="0"/>
+          <w:noProof/>
           <w:color w:val="000000"/>
           <w:sz w:val="26"/>
           <w:szCs w:val="26"/>
+          <w:lang w:val="en-AU" w:eastAsia="en-AU"/>
         </w:rPr>
         <w:lastRenderedPageBreak/>
         <w:drawing>
@@ -17664,7 +18436,7 @@
                     <pic:cNvPicPr/>
                   </pic:nvPicPr>
                   <pic:blipFill>
-                    <a:blip r:embed="rId50"/>
+                    <a:blip r:embed="rId51"/>
                     <a:stretch>
                       <a:fillRect/>
                     </a:stretch>
@@ -18387,6 +19159,10 @@
         <w:pStyle w:val="Tiumccp1"/>
       </w:pPr>
       <w:r>
+        <w:rPr>
+          <w:noProof/>
+          <w:lang w:val="en-AU" w:eastAsia="en-AU"/>
+        </w:rPr>
         <w:lastRenderedPageBreak/>
         <w:drawing>
           <wp:anchor distT="0" distB="0" distL="114300" distR="114300" simplePos="0" relativeHeight="251692032" behindDoc="0" locked="0" layoutInCell="1" allowOverlap="1" wp14:anchorId="7ED0E541" wp14:editId="10C8DBFD">
@@ -18420,7 +19196,7 @@
                     <pic:cNvPicPr/>
                   </pic:nvPicPr>
                   <pic:blipFill>
-                    <a:blip r:embed="rId51"/>
+                    <a:blip r:embed="rId52"/>
                     <a:stretch>
                       <a:fillRect/>
                     </a:stretch>
@@ -18451,6 +19227,10 @@
         <w:pStyle w:val="Tiumccp1"/>
       </w:pPr>
       <w:r>
+        <w:rPr>
+          <w:noProof/>
+          <w:lang w:val="en-AU" w:eastAsia="en-AU"/>
+        </w:rPr>
         <w:lastRenderedPageBreak/>
         <w:drawing>
           <wp:anchor distT="0" distB="0" distL="114300" distR="114300" simplePos="0" relativeHeight="251694080" behindDoc="0" locked="0" layoutInCell="1" allowOverlap="1" wp14:anchorId="1A3FAFDD" wp14:editId="2196DE43">
@@ -18484,7 +19264,7 @@
                     <pic:cNvPicPr/>
                   </pic:nvPicPr>
                   <pic:blipFill>
-                    <a:blip r:embed="rId52"/>
+                    <a:blip r:embed="rId53"/>
                     <a:stretch>
                       <a:fillRect/>
                     </a:stretch>
@@ -18515,6 +19295,10 @@
         <w:pStyle w:val="Tiumccp1"/>
       </w:pPr>
       <w:r>
+        <w:rPr>
+          <w:noProof/>
+          <w:lang w:val="en-AU" w:eastAsia="en-AU"/>
+        </w:rPr>
         <w:lastRenderedPageBreak/>
         <w:drawing>
           <wp:anchor distT="0" distB="0" distL="114300" distR="114300" simplePos="0" relativeHeight="251696128" behindDoc="0" locked="0" layoutInCell="1" allowOverlap="1" wp14:anchorId="6584EEE3" wp14:editId="6FEBD3BA">
@@ -18548,7 +19332,7 @@
                     <pic:cNvPicPr/>
                   </pic:nvPicPr>
                   <pic:blipFill>
-                    <a:blip r:embed="rId53"/>
+                    <a:blip r:embed="rId54"/>
                     <a:stretch>
                       <a:fillRect/>
                     </a:stretch>
@@ -18601,31 +19385,41 @@
         <w:pStyle w:val="Tiumccp1"/>
         <w:rPr>
           <w:b w:val="0"/>
+        </w:rPr>
+      </w:pPr>
+      <w:r>
+        <w:rPr>
+          <w:b w:val="0"/>
           <w:lang w:val="vi-VN"/>
         </w:rPr>
+        <w:t>4.6 Port</w:t>
+      </w:r>
+      <w:r>
+        <w:rPr>
+          <w:b w:val="0"/>
+        </w:rPr>
+        <w:t xml:space="preserve"> security</w:t>
+      </w:r>
+    </w:p>
+    <w:p>
+      <w:pPr>
+        <w:pStyle w:val="Tiumccp1"/>
+        <w:rPr>
+          <w:b w:val="0"/>
+        </w:rPr>
       </w:pPr>
       <w:r>
         <w:rPr>
           <w:b w:val="0"/>
           <w:lang w:val="vi-VN"/>
         </w:rPr>
-        <w:t>4.6 Port</w:t>
-      </w:r>
-    </w:p>
-    <w:p>
-      <w:pPr>
-        <w:pStyle w:val="Tiumccp1"/>
-        <w:rPr>
-          <w:b w:val="0"/>
-          <w:lang w:val="vi-VN"/>
-        </w:rPr>
-      </w:pPr>
-      <w:r>
-        <w:rPr>
-          <w:b w:val="0"/>
-          <w:lang w:val="vi-VN"/>
-        </w:rPr>
         <w:t>4.7 Telnet</w:t>
+      </w:r>
+      <w:r>
+        <w:rPr>
+          <w:b w:val="0"/>
+        </w:rPr>
+        <w:t>:</w:t>
       </w:r>
     </w:p>
     <w:p>
@@ -18668,6 +19462,8 @@
         <w:lastRenderedPageBreak/>
         <w:t xml:space="preserve">Router(config)#line vty 0 4 </w:t>
       </w:r>
+      <w:bookmarkStart w:id="39" w:name="_GoBack"/>
+      <w:bookmarkEnd w:id="39"/>
     </w:p>
     <w:p>
       <w:pPr>
@@ -18768,7 +19564,7 @@
           <w:rFonts w:ascii="Times New Roman" w:hAnsi="Times New Roman" w:cs="Times New Roman"/>
         </w:rPr>
       </w:pPr>
-      <w:bookmarkStart w:id="39" w:name="_Toc132875312"/>
+      <w:bookmarkStart w:id="40" w:name="_Toc132875312"/>
       <w:r>
         <w:rPr>
           <w:rFonts w:ascii="Times New Roman" w:hAnsi="Times New Roman" w:cs="Times New Roman"/>
@@ -18791,7 +19587,7 @@
         </w:rPr>
         <w:t xml:space="preserve"> Cấu hình SSH</w:t>
       </w:r>
-      <w:bookmarkEnd w:id="39"/>
+      <w:bookmarkEnd w:id="40"/>
     </w:p>
     <w:p>
       <w:pPr>
@@ -19005,7 +19801,6 @@
         <w:lastRenderedPageBreak/>
         <w:t>Router-HCM(config)#do show run</w:t>
       </w:r>
-      <w:bookmarkStart w:id="40" w:name="_GoBack"/>
       <w:r>
         <w:rPr>
           <w:b/>
@@ -19030,7 +19825,7 @@
                     <pic:cNvPicPr/>
                   </pic:nvPicPr>
                   <pic:blipFill>
-                    <a:blip r:embed="rId54"/>
+                    <a:blip r:embed="rId55"/>
                     <a:stretch>
                       <a:fillRect/>
                     </a:stretch>
@@ -19050,7 +19845,6 @@
           </wp:inline>
         </w:drawing>
       </w:r>
-      <w:bookmarkEnd w:id="40"/>
     </w:p>
     <w:p>
       <w:pPr>
@@ -19087,7 +19881,7 @@
                     <pic:cNvPicPr/>
                   </pic:nvPicPr>
                   <pic:blipFill>
-                    <a:blip r:embed="rId55"/>
+                    <a:blip r:embed="rId56"/>
                     <a:stretch>
                       <a:fillRect/>
                     </a:stretch>
@@ -19439,7 +20233,7 @@
                     <pic:cNvPicPr/>
                   </pic:nvPicPr>
                   <pic:blipFill>
-                    <a:blip r:embed="rId56"/>
+                    <a:blip r:embed="rId57"/>
                     <a:stretch>
                       <a:fillRect/>
                     </a:stretch>
@@ -19495,7 +20289,7 @@
                     <pic:cNvPicPr/>
                   </pic:nvPicPr>
                   <pic:blipFill>
-                    <a:blip r:embed="rId57"/>
+                    <a:blip r:embed="rId58"/>
                     <a:stretch>
                       <a:fillRect/>
                     </a:stretch>
@@ -19864,7 +20658,7 @@
                     <pic:cNvPicPr/>
                   </pic:nvPicPr>
                   <pic:blipFill>
-                    <a:blip r:embed="rId58"/>
+                    <a:blip r:embed="rId59"/>
                     <a:stretch>
                       <a:fillRect/>
                     </a:stretch>
@@ -19920,7 +20714,7 @@
                     <pic:cNvPicPr/>
                   </pic:nvPicPr>
                   <pic:blipFill>
-                    <a:blip r:embed="rId59"/>
+                    <a:blip r:embed="rId60"/>
                     <a:stretch>
                       <a:fillRect/>
                     </a:stretch>
@@ -20209,7 +21003,7 @@
                     <pic:cNvPicPr/>
                   </pic:nvPicPr>
                   <pic:blipFill>
-                    <a:blip r:embed="rId60"/>
+                    <a:blip r:embed="rId61"/>
                     <a:stretch>
                       <a:fillRect/>
                     </a:stretch>
@@ -20265,7 +21059,7 @@
                     <pic:cNvPicPr/>
                   </pic:nvPicPr>
                   <pic:blipFill>
-                    <a:blip r:embed="rId61"/>
+                    <a:blip r:embed="rId62"/>
                     <a:stretch>
                       <a:fillRect/>
                     </a:stretch>
@@ -20391,7 +21185,7 @@
         </w:rPr>
         <w:t xml:space="preserve">”, </w:t>
       </w:r>
-      <w:hyperlink r:id="rId62" w:history="1">
+      <w:hyperlink r:id="rId63" w:history="1">
         <w:r>
           <w:rPr>
             <w:rStyle w:val="Hyperlink"/>
@@ -20442,60 +21236,6 @@
           <w:szCs w:val="26"/>
         </w:rPr>
         <w:t>Config Static and Default Route for IPv4 and IPv6</w:t>
-      </w:r>
-      <w:r>
-        <w:rPr>
-          <w:bCs/>
-          <w:sz w:val="26"/>
-          <w:szCs w:val="26"/>
-        </w:rPr>
-        <w:t xml:space="preserve">”, </w:t>
-      </w:r>
-      <w:hyperlink r:id="rId63" w:history="1">
-        <w:r>
-          <w:rPr>
-            <w:rStyle w:val="Hyperlink"/>
-            <w:bCs/>
-            <w:i/>
-            <w:iCs/>
-            <w:color w:val="auto"/>
-            <w:sz w:val="26"/>
-            <w:szCs w:val="26"/>
-            <w:u w:val="none"/>
-          </w:rPr>
-          <w:t>Truong Tu</w:t>
-        </w:r>
-      </w:hyperlink>
-    </w:p>
-    <w:p>
-      <w:pPr>
-        <w:pStyle w:val="ListParagraph"/>
-        <w:numPr>
-          <w:ilvl w:val="0"/>
-          <w:numId w:val="48"/>
-        </w:numPr>
-        <w:spacing w:line="360" w:lineRule="auto"/>
-        <w:rPr>
-          <w:bCs/>
-          <w:sz w:val="26"/>
-          <w:szCs w:val="26"/>
-        </w:rPr>
-      </w:pPr>
-      <w:r>
-        <w:rPr>
-          <w:bCs/>
-          <w:sz w:val="26"/>
-          <w:szCs w:val="26"/>
-        </w:rPr>
-        <w:t>Truong Tu (2021), “</w:t>
-      </w:r>
-      <w:r>
-        <w:rPr>
-          <w:bCs/>
-          <w:sz w:val="26"/>
-          <w:szCs w:val="26"/>
-        </w:rPr>
-        <w:t>Design a HOME LAN (WirelessRouter, AP) connect to ISP</w:t>
       </w:r>
       <w:r>
         <w:rPr>
@@ -20541,6 +21281,60 @@
           <w:sz w:val="26"/>
           <w:szCs w:val="26"/>
         </w:rPr>
+        <w:t>Truong Tu (2021), “</w:t>
+      </w:r>
+      <w:r>
+        <w:rPr>
+          <w:bCs/>
+          <w:sz w:val="26"/>
+          <w:szCs w:val="26"/>
+        </w:rPr>
+        <w:t>Design a HOME LAN (WirelessRouter, AP) connect to ISP</w:t>
+      </w:r>
+      <w:r>
+        <w:rPr>
+          <w:bCs/>
+          <w:sz w:val="26"/>
+          <w:szCs w:val="26"/>
+        </w:rPr>
+        <w:t xml:space="preserve">”, </w:t>
+      </w:r>
+      <w:hyperlink r:id="rId65" w:history="1">
+        <w:r>
+          <w:rPr>
+            <w:rStyle w:val="Hyperlink"/>
+            <w:bCs/>
+            <w:i/>
+            <w:iCs/>
+            <w:color w:val="auto"/>
+            <w:sz w:val="26"/>
+            <w:szCs w:val="26"/>
+            <w:u w:val="none"/>
+          </w:rPr>
+          <w:t>Truong Tu</w:t>
+        </w:r>
+      </w:hyperlink>
+    </w:p>
+    <w:p>
+      <w:pPr>
+        <w:pStyle w:val="ListParagraph"/>
+        <w:numPr>
+          <w:ilvl w:val="0"/>
+          <w:numId w:val="48"/>
+        </w:numPr>
+        <w:spacing w:line="360" w:lineRule="auto"/>
+        <w:rPr>
+          <w:bCs/>
+          <w:sz w:val="26"/>
+          <w:szCs w:val="26"/>
+        </w:rPr>
+      </w:pPr>
+      <w:r>
+        <w:rPr>
+          <w:bCs/>
+          <w:sz w:val="26"/>
+          <w:szCs w:val="26"/>
+        </w:rPr>
         <w:t>Dương Đăng Vinh Official (2023), “</w:t>
       </w:r>
       <w:r>
@@ -20559,7 +21353,7 @@
         </w:rPr>
         <w:t>”,</w:t>
       </w:r>
-      <w:hyperlink r:id="rId65" w:history="1">
+      <w:hyperlink r:id="rId66" w:history="1">
         <w:r>
           <w:rPr>
             <w:rStyle w:val="Hyperlink"/>
@@ -20739,7 +21533,7 @@
         </w:rPr>
         <w:t xml:space="preserve">, </w:t>
       </w:r>
-      <w:hyperlink r:id="rId66" w:history="1">
+      <w:hyperlink r:id="rId67" w:history="1">
         <w:r>
           <w:rPr>
             <w:rStyle w:val="Hyperlink"/>
@@ -20800,7 +21594,7 @@
         </w:rPr>
         <w:t xml:space="preserve">”, </w:t>
       </w:r>
-      <w:hyperlink r:id="rId67" w:history="1">
+      <w:hyperlink r:id="rId68" w:history="1">
         <w:r>
           <w:rPr>
             <w:rStyle w:val="Hyperlink"/>
@@ -20854,7 +21648,7 @@
         </w:rPr>
         <w:t xml:space="preserve">”, </w:t>
       </w:r>
-      <w:hyperlink r:id="rId68" w:history="1">
+      <w:hyperlink r:id="rId69" w:history="1">
         <w:r>
           <w:rPr>
             <w:rStyle w:val="Hyperlink"/>
@@ -20908,7 +21702,7 @@
         </w:rPr>
         <w:t xml:space="preserve">”, </w:t>
       </w:r>
-      <w:hyperlink r:id="rId69" w:history="1">
+      <w:hyperlink r:id="rId70" w:history="1">
         <w:r>
           <w:rPr>
             <w:rStyle w:val="Hyperlink"/>
@@ -20925,7 +21719,7 @@
       </w:hyperlink>
     </w:p>
     <w:sectPr>
-      <w:headerReference w:type="default" r:id="rId70"/>
+      <w:headerReference w:type="default" r:id="rId71"/>
       <w:pgSz w:w="12240" w:h="15840"/>
       <w:pgMar w:top="1985" w:right="1134" w:bottom="1701" w:left="1985" w:header="720" w:footer="720" w:gutter="0"/>
       <w:pgNumType w:start="1"/>
@@ -28111,7 +28905,7 @@
 </file>
 
 <file path=customXml/itemProps1.xml><?xml version="1.0" encoding="utf-8"?>
-<ds:datastoreItem xmlns:ds="http://schemas.openxmlformats.org/officeDocument/2006/customXml" ds:itemID="{A71BDA8D-3666-4D91-A779-364BB6ACC95A}">
+<ds:datastoreItem xmlns:ds="http://schemas.openxmlformats.org/officeDocument/2006/customXml" ds:itemID="{88580559-C252-4862-A4F4-3322669951DC}">
   <ds:schemaRefs>
     <ds:schemaRef ds:uri="http://schemas.openxmlformats.org/officeDocument/2006/bibliography"/>
   </ds:schemaRefs>

</xml_diff>